<commit_message>
otchet updated: described how has the primary tree to be designed
</commit_message>
<xml_diff>
--- a/otchet.docx
+++ b/otchet.docx
@@ -14074,6 +14074,1236 @@
       </w:r>
     </w:p>
     <w:p/>
+    <w:p>
+      <w:r>
+        <w:t>Сделать диспетчер, потом несколько классов, которые будут работать с командами(категориями). По одной команде скармливаем интерпретатор, он строит абстрактное дерево, которое надо спроектировать</w:t>
+      </w:r>
+      <w:r>
+        <w:t xml:space="preserve"> </w:t>
+      </w:r>
+      <w:r>
+        <w:t xml:space="preserve">(какие </w:t>
+      </w:r>
+      <w:proofErr w:type="spellStart"/>
+      <w:r>
+        <w:t>ноды</w:t>
+      </w:r>
+      <w:proofErr w:type="spellEnd"/>
+      <w:r>
+        <w:t>, как что). Есть хелперы. Есть символы</w:t>
+      </w:r>
+      <w:r>
+        <w:t xml:space="preserve"> </w:t>
+      </w:r>
+      <w:r>
+        <w:t xml:space="preserve">(они заменяют регистры, ячейки памяти и </w:t>
+      </w:r>
+      <w:proofErr w:type="spellStart"/>
+      <w:r>
+        <w:t>т.д</w:t>
+      </w:r>
+      <w:proofErr w:type="spellEnd"/>
+      <w:r>
+        <w:t>). То есть надо разделять ответственность между классами.</w:t>
+      </w:r>
+    </w:p>
+    <w:p>
+      <w:proofErr w:type="spellStart"/>
+      <w:r>
+        <w:t>Декомпилятор</w:t>
+      </w:r>
+      <w:proofErr w:type="spellEnd"/>
+      <w:r>
+        <w:t xml:space="preserve"> должен быть многоуровневым, чтобы некоторые уровни можно было кешировать. </w:t>
+      </w:r>
+      <w:proofErr w:type="gramStart"/>
+      <w:r>
+        <w:t>Например</w:t>
+      </w:r>
+      <w:proofErr w:type="gramEnd"/>
+      <w:r>
+        <w:t xml:space="preserve"> первичное абстрактное дерево не связано с сущностями </w:t>
+      </w:r>
+      <w:proofErr w:type="spellStart"/>
+      <w:r>
+        <w:t>сда</w:t>
+      </w:r>
+      <w:proofErr w:type="spellEnd"/>
+      <w:r>
+        <w:t>, и может быть сохранено.</w:t>
+      </w:r>
+    </w:p>
+    <w:p/>
+    <w:p>
+      <w:pPr>
+        <w:rPr>
+          <w:lang w:val="en-US"/>
+        </w:rPr>
+      </w:pPr>
+      <w:r>
+        <w:t>Язык Си можно представить очень просто. Пока что исключим из рассмотрения условия и циклы (условный и безусловные переходы). По сути, есть у нас линейный список действий, производимых над символами(данными). Данные пассивны. Некоторые действия сгруппированы в функции, функция – это черный ящик, принимающий что-то на вход и дающий результат на выходе.</w:t>
+      </w:r>
+      <w:r>
+        <w:t xml:space="preserve"> </w:t>
+      </w:r>
+      <w:r>
+        <w:t>Есть выражения, которые обязательно в конце присваиваются какому-то символу. Поэтому любую программу внутри операторных скобок можно представить</w:t>
+      </w:r>
+      <w:r>
+        <w:rPr>
+          <w:lang w:val="en-US"/>
+        </w:rPr>
+        <w:t>:</w:t>
+      </w:r>
+    </w:p>
+    <w:p>
+      <w:pPr>
+        <w:pStyle w:val="a5"/>
+      </w:pPr>
+      <w:r>
+        <w:t>Выражение</w:t>
+      </w:r>
+      <w:r>
+        <w:t xml:space="preserve"> = выражение</w:t>
+      </w:r>
+    </w:p>
+    <w:p>
+      <w:pPr>
+        <w:pStyle w:val="a5"/>
+        <w:rPr>
+          <w:b/>
+          <w:bCs/>
+        </w:rPr>
+      </w:pPr>
+      <w:r>
+        <w:rPr>
+          <w:b/>
+          <w:bCs/>
+        </w:rPr>
+        <w:t>или</w:t>
+      </w:r>
+    </w:p>
+    <w:p>
+      <w:pPr>
+        <w:pStyle w:val="a5"/>
+      </w:pPr>
+      <w:r>
+        <w:t>Вызов функции без результат</w:t>
+      </w:r>
+      <w:r>
+        <w:t>а</w:t>
+      </w:r>
+      <w:r>
+        <w:t xml:space="preserve"> </w:t>
+      </w:r>
+      <w:r>
+        <w:rPr>
+          <w:i/>
+          <w:iCs/>
+          <w:color w:val="A8D08D" w:themeColor="accent6" w:themeTint="99"/>
+        </w:rPr>
+        <w:t xml:space="preserve">(предложение: не использовать отдельно вызов функции, а сделать </w:t>
+      </w:r>
+      <w:r>
+        <w:rPr>
+          <w:i/>
+          <w:iCs/>
+          <w:color w:val="A8D08D" w:themeColor="accent6" w:themeTint="99"/>
+          <w:lang w:val="en-US"/>
+        </w:rPr>
+        <w:t>null</w:t>
+      </w:r>
+      <w:r>
+        <w:rPr>
+          <w:i/>
+          <w:iCs/>
+          <w:color w:val="A8D08D" w:themeColor="accent6" w:themeTint="99"/>
+        </w:rPr>
+        <w:t xml:space="preserve"> выражение = вызов функции</w:t>
+      </w:r>
+      <w:r>
+        <w:rPr>
+          <w:i/>
+          <w:iCs/>
+          <w:color w:val="A8D08D" w:themeColor="accent6" w:themeTint="99"/>
+        </w:rPr>
+        <w:t>. Так избавимся от ненужного полиморфизма</w:t>
+      </w:r>
+      <w:r>
+        <w:rPr>
+          <w:i/>
+          <w:iCs/>
+          <w:color w:val="A8D08D" w:themeColor="accent6" w:themeTint="99"/>
+        </w:rPr>
+        <w:t>)</w:t>
+      </w:r>
+    </w:p>
+    <w:p>
+      <w:pPr>
+        <w:pStyle w:val="a5"/>
+      </w:pPr>
+    </w:p>
+    <w:p>
+      <w:pPr>
+        <w:pStyle w:val="a5"/>
+      </w:pPr>
+      <w:r>
+        <w:t>Например</w:t>
+      </w:r>
+      <w:r>
+        <w:t xml:space="preserve"> </w:t>
+      </w:r>
+      <w:r>
+        <w:t>(</w:t>
+      </w:r>
+      <w:r>
+        <w:t>высокий уровень</w:t>
+      </w:r>
+      <w:r>
+        <w:t>)</w:t>
+      </w:r>
+      <w:r>
+        <w:t>:</w:t>
+      </w:r>
+    </w:p>
+    <w:p>
+      <w:pPr>
+        <w:pStyle w:val="a5"/>
+        <w:rPr>
+          <w:lang w:val="en-US"/>
+        </w:rPr>
+      </w:pPr>
+      <w:r>
+        <w:rPr>
+          <w:lang w:val="en-US"/>
+        </w:rPr>
+        <w:lastRenderedPageBreak/>
+        <w:t>*((int</w:t>
+      </w:r>
+      <w:r>
+        <w:rPr>
+          <w:lang w:val="en-US"/>
+        </w:rPr>
+        <w:t>*) (</w:t>
+      </w:r>
+      <w:r>
+        <w:rPr>
+          <w:lang w:val="en-US"/>
+        </w:rPr>
+        <w:t>&amp;</w:t>
+      </w:r>
+      <w:r>
+        <w:rPr>
+          <w:highlight w:val="yellow"/>
+          <w:lang w:val="en-US"/>
+        </w:rPr>
+        <w:t>localVar1</w:t>
+      </w:r>
+      <w:r>
+        <w:rPr>
+          <w:lang w:val="en-US"/>
+        </w:rPr>
+        <w:t xml:space="preserve"> + 0x128) + 0x4 * </w:t>
+      </w:r>
+      <w:r>
+        <w:rPr>
+          <w:highlight w:val="yellow"/>
+          <w:lang w:val="en-US"/>
+        </w:rPr>
+        <w:t>localVar2</w:t>
+      </w:r>
+      <w:r>
+        <w:rPr>
+          <w:lang w:val="en-US"/>
+        </w:rPr>
+        <w:t xml:space="preserve">) </w:t>
+      </w:r>
+      <w:r>
+        <w:rPr>
+          <w:sz w:val="36"/>
+          <w:szCs w:val="36"/>
+          <w:lang w:val="en-US"/>
+        </w:rPr>
+        <w:t>=</w:t>
+      </w:r>
+      <w:r>
+        <w:rPr>
+          <w:lang w:val="en-US"/>
+        </w:rPr>
+        <w:t xml:space="preserve"> </w:t>
+      </w:r>
+      <w:r>
+        <w:rPr>
+          <w:highlight w:val="yellow"/>
+          <w:lang w:val="en-US"/>
+        </w:rPr>
+        <w:t>localVar3</w:t>
+      </w:r>
+      <w:r>
+        <w:rPr>
+          <w:lang w:val="en-US"/>
+        </w:rPr>
+        <w:t xml:space="preserve"> * </w:t>
+      </w:r>
+      <w:r>
+        <w:rPr>
+          <w:lang w:val="en-US"/>
+        </w:rPr>
+        <w:t>pow (</w:t>
+      </w:r>
+      <w:r>
+        <w:rPr>
+          <w:highlight w:val="yellow"/>
+          <w:lang w:val="en-US"/>
+        </w:rPr>
+        <w:t>localVar4</w:t>
+      </w:r>
+      <w:r>
+        <w:rPr>
+          <w:lang w:val="en-US"/>
+        </w:rPr>
+        <w:t>, 2) * 10.0 + 2.0</w:t>
+      </w:r>
+      <w:r>
+        <w:rPr>
+          <w:lang w:val="en-US"/>
+        </w:rPr>
+        <w:t xml:space="preserve"> + </w:t>
+      </w:r>
+      <w:r>
+        <w:rPr>
+          <w:lang w:val="en-US"/>
+        </w:rPr>
+        <w:t>*</w:t>
+      </w:r>
+      <w:r>
+        <w:rPr>
+          <w:lang w:val="en-US"/>
+        </w:rPr>
+        <w:t>(int</w:t>
+      </w:r>
+      <w:r>
+        <w:rPr>
+          <w:lang w:val="en-US"/>
+        </w:rPr>
+        <w:t>*) &amp;</w:t>
+      </w:r>
+      <w:r>
+        <w:rPr>
+          <w:highlight w:val="yellow"/>
+          <w:lang w:val="en-US"/>
+        </w:rPr>
+        <w:t>localVar5</w:t>
+      </w:r>
+    </w:p>
+    <w:p>
+      <w:pPr>
+        <w:pStyle w:val="a5"/>
+      </w:pPr>
+      <w:r>
+        <w:t>Надо сделать такое выражение более низкоуровневым. Работа должна быть с байтами.</w:t>
+      </w:r>
+    </w:p>
+    <w:p>
+      <w:pPr>
+        <w:pStyle w:val="a5"/>
+      </w:pPr>
+      <w:r>
+        <w:rPr>
+          <w:b/>
+          <w:bCs/>
+        </w:rPr>
+        <w:t>Операции</w:t>
+      </w:r>
+      <w:r>
+        <w:t>: 1)</w:t>
+      </w:r>
+      <w:r>
+        <w:t xml:space="preserve"> </w:t>
+      </w:r>
+      <w:proofErr w:type="spellStart"/>
+      <w:r>
+        <w:rPr>
+          <w:lang w:val="en-US"/>
+        </w:rPr>
+        <w:t>getValue</w:t>
+      </w:r>
+      <w:proofErr w:type="spellEnd"/>
+      <w:r>
+        <w:t xml:space="preserve"> 2) </w:t>
+      </w:r>
+      <w:r>
+        <w:rPr>
+          <w:lang w:val="en-US"/>
+        </w:rPr>
+        <w:t>call</w:t>
+      </w:r>
+      <w:r>
+        <w:t xml:space="preserve"> </w:t>
+      </w:r>
+      <w:r>
+        <w:t>3</w:t>
+      </w:r>
+      <w:r>
+        <w:t xml:space="preserve">) </w:t>
+      </w:r>
+      <w:r>
+        <w:t>арифметические</w:t>
+      </w:r>
+      <w:r>
+        <w:t xml:space="preserve"> </w:t>
+      </w:r>
+      <w:r>
+        <w:t>4</w:t>
+      </w:r>
+      <w:r>
+        <w:t>) логические</w:t>
+      </w:r>
+    </w:p>
+    <w:p>
+      <w:pPr>
+        <w:pStyle w:val="a5"/>
+      </w:pPr>
+    </w:p>
+    <w:p>
+      <w:pPr>
+        <w:pStyle w:val="a5"/>
+        <w:numPr>
+          <w:ilvl w:val="0"/>
+          <w:numId w:val="11"/>
+        </w:numPr>
+        <w:ind w:left="284" w:hanging="284"/>
+      </w:pPr>
+      <w:r>
+        <w:t>Хранить для скорости в обратной польской записи =</w:t>
+      </w:r>
+      <w:r>
+        <w:t xml:space="preserve">&gt; </w:t>
+      </w:r>
+      <w:r>
+        <w:rPr>
+          <w:b/>
+          <w:bCs/>
+        </w:rPr>
+        <w:t xml:space="preserve">не надо юзать </w:t>
+      </w:r>
+      <w:r>
+        <w:rPr>
+          <w:b/>
+          <w:bCs/>
+          <w:lang w:val="en-US"/>
+        </w:rPr>
+        <w:t>new</w:t>
+      </w:r>
+    </w:p>
+    <w:p>
+      <w:pPr>
+        <w:pStyle w:val="a5"/>
+        <w:ind w:left="284" w:hanging="284"/>
+      </w:pPr>
+      <w:r>
+        <w:tab/>
+      </w:r>
+      <w:proofErr w:type="spellStart"/>
+      <w:r>
+        <w:t>Нода</w:t>
+      </w:r>
+      <w:proofErr w:type="spellEnd"/>
+      <w:r>
+        <w:t xml:space="preserve"> </w:t>
+      </w:r>
+      <w:r>
+        <w:t xml:space="preserve">= (присваивание) содержит </w:t>
+      </w:r>
+      <w:r>
+        <w:rPr>
+          <w:b/>
+          <w:bCs/>
+          <w:i/>
+          <w:iCs/>
+        </w:rPr>
+        <w:t xml:space="preserve">адрес </w:t>
+      </w:r>
+      <w:r>
+        <w:rPr>
+          <w:b/>
+          <w:bCs/>
+          <w:i/>
+          <w:iCs/>
+          <w:lang w:val="en-US"/>
+        </w:rPr>
+        <w:t>destination</w:t>
+      </w:r>
+      <w:r>
+        <w:t xml:space="preserve"> </w:t>
+      </w:r>
+      <w:r>
+        <w:t xml:space="preserve">и </w:t>
+      </w:r>
+      <w:r>
+        <w:rPr>
+          <w:b/>
+          <w:bCs/>
+          <w:i/>
+          <w:iCs/>
+        </w:rPr>
+        <w:t>значение</w:t>
+      </w:r>
+      <w:r>
+        <w:t xml:space="preserve">. </w:t>
+      </w:r>
+      <w:r>
+        <w:t xml:space="preserve">Кол-во байт записи </w:t>
+      </w:r>
+      <w:r>
+        <w:rPr>
+          <w:u w:val="single"/>
+        </w:rPr>
+        <w:t>зависит от</w:t>
+      </w:r>
+      <w:r>
+        <w:t xml:space="preserve"> входящих в выражение </w:t>
+      </w:r>
+      <w:r>
+        <w:rPr>
+          <w:u w:val="single"/>
+        </w:rPr>
+        <w:t>символов</w:t>
+      </w:r>
+      <w:r>
+        <w:t xml:space="preserve"> (как известно, если мы знаем </w:t>
+      </w:r>
+      <w:r>
+        <w:t>символы -</w:t>
+      </w:r>
+      <w:r>
+        <w:t xml:space="preserve"> мы знаем все)</w:t>
+      </w:r>
+    </w:p>
+    <w:p>
+      <w:pPr>
+        <w:pStyle w:val="a5"/>
+        <w:numPr>
+          <w:ilvl w:val="0"/>
+          <w:numId w:val="10"/>
+        </w:numPr>
+        <w:ind w:left="284" w:hanging="284"/>
+      </w:pPr>
+      <w:r>
+        <w:t>Символы локальных переменных и параметров функции</w:t>
+      </w:r>
+      <w:r>
+        <w:t xml:space="preserve"> (входных данных)</w:t>
+      </w:r>
+      <w:r>
+        <w:t xml:space="preserve"> хранятся в общем списке</w:t>
+      </w:r>
+      <w:r>
+        <w:t xml:space="preserve"> </w:t>
+      </w:r>
+      <w:r>
+        <w:t xml:space="preserve">(в </w:t>
+      </w:r>
+      <w:r>
+        <w:t>гидре, например</w:t>
+      </w:r>
+      <w:r>
+        <w:t>,</w:t>
+      </w:r>
+      <w:r>
+        <w:t xml:space="preserve"> они все в начале).</w:t>
+      </w:r>
+      <w:r>
+        <w:t xml:space="preserve"> </w:t>
+      </w:r>
+      <w:r>
+        <w:rPr>
+          <w:i/>
+          <w:iCs/>
+          <w:color w:val="A8D08D" w:themeColor="accent6" w:themeTint="99"/>
+        </w:rPr>
+        <w:t>Если они все известны</w:t>
+      </w:r>
+      <w:r>
+        <w:rPr>
+          <w:i/>
+          <w:iCs/>
+          <w:color w:val="A8D08D" w:themeColor="accent6" w:themeTint="99"/>
+        </w:rPr>
+        <w:t xml:space="preserve"> =</w:t>
+      </w:r>
+      <w:r>
+        <w:rPr>
+          <w:i/>
+          <w:iCs/>
+          <w:color w:val="A8D08D" w:themeColor="accent6" w:themeTint="99"/>
+          <w:lang w:val="en-US"/>
+        </w:rPr>
+        <w:t>&gt;</w:t>
+      </w:r>
+      <w:r>
+        <w:rPr>
+          <w:i/>
+          <w:iCs/>
+          <w:color w:val="A8D08D" w:themeColor="accent6" w:themeTint="99"/>
+        </w:rPr>
+        <w:t xml:space="preserve"> известна вся функция.</w:t>
+      </w:r>
+    </w:p>
+    <w:p>
+      <w:pPr>
+        <w:pStyle w:val="a5"/>
+        <w:numPr>
+          <w:ilvl w:val="0"/>
+          <w:numId w:val="10"/>
+        </w:numPr>
+        <w:ind w:left="284" w:hanging="284"/>
+      </w:pPr>
+      <w:r>
+        <w:t xml:space="preserve">Для вызова функции параметры </w:t>
+      </w:r>
+      <w:r>
+        <w:t xml:space="preserve">надо </w:t>
+      </w:r>
+      <w:r>
+        <w:t>указывать</w:t>
+      </w:r>
+      <w:r>
+        <w:t xml:space="preserve">, причем каждый параметр – это </w:t>
+      </w:r>
+      <w:r>
+        <w:rPr>
+          <w:b/>
+          <w:bCs/>
+        </w:rPr>
+        <w:t>выражение</w:t>
+      </w:r>
+      <w:r>
+        <w:t xml:space="preserve">, так </w:t>
+      </w:r>
+      <w:r>
+        <w:t>же,</w:t>
+      </w:r>
+      <w:r>
+        <w:t xml:space="preserve"> как и адрес функции.</w:t>
+      </w:r>
+    </w:p>
+    <w:p>
+      <w:pPr>
+        <w:pStyle w:val="a5"/>
+        <w:numPr>
+          <w:ilvl w:val="0"/>
+          <w:numId w:val="10"/>
+        </w:numPr>
+        <w:ind w:left="284" w:hanging="284"/>
+      </w:pPr>
+      <w:r>
+        <w:t xml:space="preserve">Могут быть как </w:t>
+      </w:r>
+      <w:r>
+        <w:rPr>
+          <w:b/>
+          <w:bCs/>
+          <w:i/>
+          <w:iCs/>
+        </w:rPr>
+        <w:t>символы</w:t>
+      </w:r>
+      <w:r>
+        <w:t xml:space="preserve">, так и </w:t>
+      </w:r>
+      <w:r>
+        <w:rPr>
+          <w:b/>
+          <w:bCs/>
+          <w:i/>
+          <w:iCs/>
+        </w:rPr>
+        <w:t>константы</w:t>
+      </w:r>
+      <w:r>
+        <w:t>.</w:t>
+      </w:r>
+      <w:r>
+        <w:t xml:space="preserve"> Например, вызов функции </w:t>
+      </w:r>
+      <w:r>
+        <w:rPr>
+          <w:lang w:val="en-US"/>
+        </w:rPr>
+        <w:t>pow</w:t>
+      </w:r>
+      <w:r>
+        <w:t xml:space="preserve"> </w:t>
+      </w:r>
+      <w:r>
+        <w:t>–</w:t>
+      </w:r>
+      <w:r>
+        <w:t xml:space="preserve"> </w:t>
+      </w:r>
+      <w:r>
+        <w:t>это вызов константы, а вызов виртуальной функции</w:t>
+      </w:r>
+      <w:r>
+        <w:t xml:space="preserve"> </w:t>
+      </w:r>
+      <w:r>
+        <w:t>–</w:t>
+      </w:r>
+      <w:r>
+        <w:t xml:space="preserve"> </w:t>
+      </w:r>
+      <w:r>
+        <w:t>это вызов выражения, вычисляющего адрес, причем есть обязательно база этого адреса – символ.</w:t>
+      </w:r>
+    </w:p>
+    <w:p>
+      <w:pPr>
+        <w:pStyle w:val="a5"/>
+      </w:pPr>
+    </w:p>
+    <w:p>
+      <w:pPr>
+        <w:pStyle w:val="a5"/>
+        <w:rPr>
+          <w:b/>
+          <w:bCs/>
+        </w:rPr>
+      </w:pPr>
+      <w:r>
+        <w:rPr>
+          <w:b/>
+          <w:bCs/>
+          <w:lang w:val="en-US"/>
+        </w:rPr>
+        <w:t>Destination</w:t>
+      </w:r>
+      <w:r>
+        <w:rPr>
+          <w:b/>
+          <w:bCs/>
+        </w:rPr>
+        <w:t>:</w:t>
+      </w:r>
+    </w:p>
+    <w:p>
+      <w:pPr>
+        <w:pStyle w:val="a5"/>
+      </w:pPr>
+      <w:r>
+        <w:rPr>
+          <w:highlight w:val="yellow"/>
+        </w:rPr>
+        <w:t>localVar1</w:t>
+      </w:r>
+    </w:p>
+    <w:p>
+      <w:pPr>
+        <w:pStyle w:val="a5"/>
+      </w:pPr>
+      <w:r>
+        <w:t>0x128</w:t>
+      </w:r>
+    </w:p>
+    <w:p>
+      <w:pPr>
+        <w:pStyle w:val="a5"/>
+      </w:pPr>
+      <w:r>
+        <w:t>+</w:t>
+      </w:r>
+    </w:p>
+    <w:p>
+      <w:pPr>
+        <w:pStyle w:val="a5"/>
+      </w:pPr>
+      <w:r>
+        <w:t>0x4</w:t>
+      </w:r>
+    </w:p>
+    <w:p>
+      <w:pPr>
+        <w:pStyle w:val="a5"/>
+      </w:pPr>
+      <w:r>
+        <w:rPr>
+          <w:highlight w:val="yellow"/>
+        </w:rPr>
+        <w:t>localVar2</w:t>
+      </w:r>
+    </w:p>
+    <w:p>
+      <w:pPr>
+        <w:pStyle w:val="a5"/>
+      </w:pPr>
+      <w:r>
+        <w:t>*</w:t>
+      </w:r>
+    </w:p>
+    <w:p>
+      <w:pPr>
+        <w:pStyle w:val="a5"/>
+      </w:pPr>
+      <w:r>
+        <w:t>+</w:t>
+      </w:r>
+    </w:p>
+    <w:p>
+      <w:pPr>
+        <w:pStyle w:val="a5"/>
+      </w:pPr>
+    </w:p>
+    <w:p>
+      <w:pPr>
+        <w:pStyle w:val="a5"/>
+      </w:pPr>
+      <w:r>
+        <w:t>Для</w:t>
+      </w:r>
+      <w:r>
+        <w:t xml:space="preserve"> </w:t>
+      </w:r>
+      <w:r>
+        <w:t xml:space="preserve">результата вызова функции </w:t>
+      </w:r>
+      <w:r>
+        <w:rPr>
+          <w:lang w:val="en-US"/>
+        </w:rPr>
+        <w:t>pow</w:t>
+      </w:r>
+      <w:r>
+        <w:t>:</w:t>
+      </w:r>
+    </w:p>
+    <w:p>
+      <w:pPr>
+        <w:pStyle w:val="a5"/>
+        <w:rPr>
+          <w:lang w:val="en-US"/>
+        </w:rPr>
+      </w:pPr>
+      <w:r>
+        <w:rPr>
+          <w:lang w:val="en-US"/>
+        </w:rPr>
+        <w:t>localVar6 = pow</w:t>
+      </w:r>
+    </w:p>
+    <w:p>
+      <w:pPr>
+        <w:pStyle w:val="a5"/>
+      </w:pPr>
+    </w:p>
+    <w:p>
+      <w:pPr>
+        <w:pStyle w:val="a5"/>
+        <w:rPr>
+          <w:b/>
+          <w:bCs/>
+          <w:lang w:val="en-US"/>
+        </w:rPr>
+      </w:pPr>
+      <w:r>
+        <w:rPr>
+          <w:b/>
+          <w:bCs/>
+          <w:lang w:val="en-US"/>
+        </w:rPr>
+        <w:t>Source:</w:t>
+      </w:r>
+    </w:p>
+    <w:p>
+      <w:pPr>
+        <w:pStyle w:val="a5"/>
+        <w:rPr>
+          <w:lang w:val="en-US"/>
+        </w:rPr>
+      </w:pPr>
+      <w:r>
+        <w:rPr>
+          <w:highlight w:val="yellow"/>
+          <w:lang w:val="en-US"/>
+        </w:rPr>
+        <w:t>localVar3</w:t>
+      </w:r>
+    </w:p>
+    <w:p>
+      <w:pPr>
+        <w:pStyle w:val="a5"/>
+        <w:rPr>
+          <w:i/>
+          <w:iCs/>
+        </w:rPr>
+      </w:pPr>
+      <w:proofErr w:type="spellStart"/>
+      <w:r>
+        <w:rPr>
+          <w:i/>
+          <w:iCs/>
+          <w:lang w:val="en-US"/>
+        </w:rPr>
+        <w:t>CallFunctionContext</w:t>
+      </w:r>
+      <w:proofErr w:type="spellEnd"/>
+      <w:r>
+        <w:rPr>
+          <w:i/>
+          <w:iCs/>
+        </w:rPr>
+        <w:t xml:space="preserve"> (</w:t>
+      </w:r>
+      <w:r>
+        <w:rPr>
+          <w:i/>
+          <w:iCs/>
+        </w:rPr>
+        <w:t>передача управления определенному адресу</w:t>
+      </w:r>
+      <w:r>
+        <w:rPr>
+          <w:i/>
+          <w:iCs/>
+        </w:rPr>
+        <w:t>)</w:t>
+      </w:r>
+    </w:p>
+    <w:p>
+      <w:pPr>
+        <w:pStyle w:val="a5"/>
+      </w:pPr>
+      <w:r>
+        <w:tab/>
+      </w:r>
+      <w:r>
+        <w:rPr>
+          <w:lang w:val="en-US"/>
+        </w:rPr>
+        <w:t>p</w:t>
+      </w:r>
+      <w:r>
+        <w:rPr>
+          <w:lang w:val="en-US"/>
+        </w:rPr>
+        <w:t>ow</w:t>
+      </w:r>
+      <w:r>
+        <w:t xml:space="preserve"> </w:t>
+      </w:r>
+      <w:r>
+        <w:rPr>
+          <w:i/>
+          <w:iCs/>
+          <w:color w:val="A8D08D" w:themeColor="accent6" w:themeTint="99"/>
+        </w:rPr>
+        <w:t>(</w:t>
+      </w:r>
+      <w:r>
+        <w:rPr>
+          <w:i/>
+          <w:iCs/>
+          <w:color w:val="A8D08D" w:themeColor="accent6" w:themeTint="99"/>
+        </w:rPr>
+        <w:t>адрес</w:t>
+      </w:r>
+      <w:r>
+        <w:rPr>
+          <w:i/>
+          <w:iCs/>
+          <w:color w:val="A8D08D" w:themeColor="accent6" w:themeTint="99"/>
+        </w:rPr>
+        <w:t xml:space="preserve"> – по сути тоже выражение</w:t>
+      </w:r>
+      <w:r>
+        <w:rPr>
+          <w:i/>
+          <w:iCs/>
+          <w:color w:val="A8D08D" w:themeColor="accent6" w:themeTint="99"/>
+        </w:rPr>
+        <w:t>)</w:t>
+      </w:r>
+    </w:p>
+    <w:p>
+      <w:pPr>
+        <w:pStyle w:val="a5"/>
+        <w:rPr>
+          <w:lang w:val="en-US"/>
+        </w:rPr>
+      </w:pPr>
+      <w:r>
+        <w:tab/>
+      </w:r>
+      <w:r>
+        <w:rPr>
+          <w:highlight w:val="yellow"/>
+          <w:lang w:val="en-US"/>
+        </w:rPr>
+        <w:t>l</w:t>
+      </w:r>
+      <w:r>
+        <w:rPr>
+          <w:highlight w:val="yellow"/>
+          <w:lang w:val="en-US"/>
+        </w:rPr>
+        <w:t>ocalvar4</w:t>
+      </w:r>
+    </w:p>
+    <w:p>
+      <w:pPr>
+        <w:pStyle w:val="a5"/>
+        <w:rPr>
+          <w:lang w:val="en-US"/>
+        </w:rPr>
+      </w:pPr>
+      <w:r>
+        <w:rPr>
+          <w:lang w:val="en-US"/>
+        </w:rPr>
+        <w:tab/>
+        <w:t>2</w:t>
+      </w:r>
+    </w:p>
+    <w:p>
+      <w:pPr>
+        <w:pStyle w:val="a5"/>
+        <w:rPr>
+          <w:lang w:val="en-US"/>
+        </w:rPr>
+      </w:pPr>
+      <w:r>
+        <w:rPr>
+          <w:lang w:val="en-US"/>
+        </w:rPr>
+        <w:t>*</w:t>
+      </w:r>
+    </w:p>
+    <w:p>
+      <w:pPr>
+        <w:pStyle w:val="a5"/>
+      </w:pPr>
+      <w:r>
+        <w:t>10</w:t>
+      </w:r>
+    </w:p>
+    <w:p>
+      <w:pPr>
+        <w:pStyle w:val="a5"/>
+      </w:pPr>
+      <w:r>
+        <w:t>*</w:t>
+      </w:r>
+    </w:p>
+    <w:p>
+      <w:pPr>
+        <w:pStyle w:val="a5"/>
+      </w:pPr>
+      <w:r>
+        <w:t>2.0</w:t>
+      </w:r>
+    </w:p>
+    <w:p>
+      <w:pPr>
+        <w:pStyle w:val="a5"/>
+      </w:pPr>
+      <w:r>
+        <w:t>+</w:t>
+      </w:r>
+    </w:p>
+    <w:p>
+      <w:pPr>
+        <w:pStyle w:val="a5"/>
+      </w:pPr>
+      <w:proofErr w:type="spellStart"/>
+      <w:r>
+        <w:rPr>
+          <w:highlight w:val="yellow"/>
+          <w:lang w:val="en-US"/>
+        </w:rPr>
+        <w:t>localVar</w:t>
+      </w:r>
+      <w:proofErr w:type="spellEnd"/>
+      <w:r>
+        <w:rPr>
+          <w:highlight w:val="yellow"/>
+        </w:rPr>
+        <w:t>5</w:t>
+      </w:r>
+    </w:p>
+    <w:p>
+      <w:pPr>
+        <w:pStyle w:val="a5"/>
+      </w:pPr>
+      <w:proofErr w:type="spellStart"/>
+      <w:r>
+        <w:rPr>
+          <w:lang w:val="en-US"/>
+        </w:rPr>
+        <w:t>getValue</w:t>
+      </w:r>
+      <w:proofErr w:type="spellEnd"/>
+      <w:r>
+        <w:t xml:space="preserve"> </w:t>
+      </w:r>
+      <w:r>
+        <w:rPr>
+          <w:i/>
+          <w:iCs/>
+          <w:color w:val="A8D08D" w:themeColor="accent6" w:themeTint="99"/>
+        </w:rPr>
+        <w:t xml:space="preserve">//не нужно здесь указывать тип, ибо он уже содержится в </w:t>
+      </w:r>
+      <w:proofErr w:type="spellStart"/>
+      <w:r>
+        <w:rPr>
+          <w:i/>
+          <w:iCs/>
+          <w:color w:val="A8D08D" w:themeColor="accent6" w:themeTint="99"/>
+          <w:highlight w:val="yellow"/>
+          <w:lang w:val="en-US"/>
+        </w:rPr>
+        <w:t>localVar</w:t>
+      </w:r>
+      <w:proofErr w:type="spellEnd"/>
+      <w:r>
+        <w:rPr>
+          <w:i/>
+          <w:iCs/>
+          <w:color w:val="A8D08D" w:themeColor="accent6" w:themeTint="99"/>
+          <w:highlight w:val="yellow"/>
+        </w:rPr>
+        <w:t>5</w:t>
+      </w:r>
+    </w:p>
+    <w:p>
+      <w:pPr>
+        <w:pStyle w:val="a5"/>
+      </w:pPr>
+      <w:r>
+        <w:t>+</w:t>
+      </w:r>
+    </w:p>
+    <w:p>
+      <w:pPr>
+        <w:pStyle w:val="a5"/>
+      </w:pPr>
+    </w:p>
+    <w:p>
+      <w:pPr>
+        <w:pStyle w:val="a5"/>
+      </w:pPr>
+    </w:p>
+    <w:p>
+      <w:pPr>
+        <w:pStyle w:val="2"/>
+      </w:pPr>
+      <w:r>
+        <w:t xml:space="preserve">Какова цель преобразования </w:t>
+      </w:r>
+      <w:proofErr w:type="spellStart"/>
+      <w:r>
+        <w:t>асма</w:t>
+      </w:r>
+      <w:proofErr w:type="spellEnd"/>
+      <w:r>
+        <w:t xml:space="preserve"> в такое дерево</w:t>
+      </w:r>
+      <w:r>
+        <w:t>?</w:t>
+      </w:r>
+    </w:p>
+    <w:p>
+      <w:pPr>
+        <w:pStyle w:val="a5"/>
+      </w:pPr>
+      <w:r>
+        <w:t xml:space="preserve">1) </w:t>
+      </w:r>
+      <w:r>
+        <w:t>сокращается число мало зависимых друг от друга действий, производимых над памятью. Вместо списка команд, идущих в разном порядке, теперь список команд, который имеет какую-то определенную цель (эта цель едина – изменение данных).</w:t>
+      </w:r>
+    </w:p>
+    <w:p>
+      <w:pPr>
+        <w:pStyle w:val="a5"/>
+      </w:pPr>
+      <w:r>
+        <w:t>2) ближе к тому, чтобы превратить все это дело в понятный человеку си код.</w:t>
+      </w:r>
+    </w:p>
+    <w:p>
+      <w:pPr>
+        <w:pStyle w:val="a5"/>
+      </w:pPr>
+      <w:r>
+        <w:t>3) н</w:t>
+      </w:r>
+      <w:r>
+        <w:t>а основе этого дерева можно ле</w:t>
+      </w:r>
+      <w:r>
+        <w:t xml:space="preserve">гко вычислять предполагаемые типы, производить другие виды анализа в поисках, например, противоречий. Таким образом, промежуточное представление выгодно в плане скорости, так как не надо производить много вычислений. Это </w:t>
+      </w:r>
+      <w:r>
+        <w:lastRenderedPageBreak/>
+        <w:t xml:space="preserve">представление заменяет ранее планируемый к разработке так называемый </w:t>
+      </w:r>
+      <w:proofErr w:type="spellStart"/>
+      <w:r>
+        <w:rPr>
+          <w:lang w:val="en-US"/>
+        </w:rPr>
+        <w:t>ExecutionContext</w:t>
+      </w:r>
+      <w:proofErr w:type="spellEnd"/>
+      <w:r>
+        <w:t>,</w:t>
+      </w:r>
+      <w:r>
+        <w:t xml:space="preserve"> когда все это делалось прямо на </w:t>
+      </w:r>
+      <w:proofErr w:type="spellStart"/>
+      <w:r>
+        <w:t>асме.</w:t>
+      </w:r>
+      <w:proofErr w:type="spellEnd"/>
+    </w:p>
+    <w:p>
+      <w:pPr>
+        <w:pStyle w:val="a5"/>
+      </w:pPr>
+      <w:r>
+        <w:t>Такое дерево можно хранить в памяти, то есть в БД. Не надо снова преобразо</w:t>
+      </w:r>
+      <w:r>
+        <w:t>в</w:t>
+      </w:r>
+      <w:r>
+        <w:t xml:space="preserve">ывать, можно хранить в </w:t>
+      </w:r>
+      <w:proofErr w:type="spellStart"/>
+      <w:r>
+        <w:t>кеше</w:t>
+      </w:r>
+      <w:proofErr w:type="spellEnd"/>
+      <w:r>
+        <w:t>.</w:t>
+      </w:r>
+    </w:p>
+    <w:p>
+      <w:pPr>
+        <w:pStyle w:val="a5"/>
+      </w:pPr>
+      <w:r>
+        <w:t>Важно при разработке структуры данного дерева не переборщить</w:t>
+      </w:r>
+      <w:r>
+        <w:t xml:space="preserve">: </w:t>
+      </w:r>
+      <w:r>
+        <w:t>удобное визуальное представление для человека – это одно, удобство для анализа – это другое. Тут не перейти грань главное.</w:t>
+      </w:r>
+    </w:p>
     <w:p/>
     <w:p>
       <w:pPr>
@@ -17716,6 +18946,119 @@
     </w:lvl>
   </w:abstractNum>
   <w:abstractNum w:abstractNumId="3" w15:restartNumberingAfterBreak="0">
+    <w:nsid w:val="1AF30001"/>
+    <w:multiLevelType w:val="hybridMultilevel"/>
+    <w:tmpl w:val="99689136"/>
+    <w:lvl w:ilvl="0" w:tplc="04190001">
+      <w:start w:val="1"/>
+      <w:numFmt w:val="bullet"/>
+      <w:lvlText w:val=""/>
+      <w:lvlJc w:val="left"/>
+      <w:pPr>
+        <w:ind w:left="720" w:hanging="360"/>
+      </w:pPr>
+      <w:rPr>
+        <w:rFonts w:ascii="Symbol" w:hAnsi="Symbol" w:hint="default"/>
+      </w:rPr>
+    </w:lvl>
+    <w:lvl w:ilvl="1" w:tplc="04190003" w:tentative="1">
+      <w:start w:val="1"/>
+      <w:numFmt w:val="bullet"/>
+      <w:lvlText w:val="o"/>
+      <w:lvlJc w:val="left"/>
+      <w:pPr>
+        <w:ind w:left="1440" w:hanging="360"/>
+      </w:pPr>
+      <w:rPr>
+        <w:rFonts w:ascii="Courier New" w:hAnsi="Courier New" w:cs="Courier New" w:hint="default"/>
+      </w:rPr>
+    </w:lvl>
+    <w:lvl w:ilvl="2" w:tplc="04190005" w:tentative="1">
+      <w:start w:val="1"/>
+      <w:numFmt w:val="bullet"/>
+      <w:lvlText w:val=""/>
+      <w:lvlJc w:val="left"/>
+      <w:pPr>
+        <w:ind w:left="2160" w:hanging="360"/>
+      </w:pPr>
+      <w:rPr>
+        <w:rFonts w:ascii="Wingdings" w:hAnsi="Wingdings" w:hint="default"/>
+      </w:rPr>
+    </w:lvl>
+    <w:lvl w:ilvl="3" w:tplc="04190001" w:tentative="1">
+      <w:start w:val="1"/>
+      <w:numFmt w:val="bullet"/>
+      <w:lvlText w:val=""/>
+      <w:lvlJc w:val="left"/>
+      <w:pPr>
+        <w:ind w:left="2880" w:hanging="360"/>
+      </w:pPr>
+      <w:rPr>
+        <w:rFonts w:ascii="Symbol" w:hAnsi="Symbol" w:hint="default"/>
+      </w:rPr>
+    </w:lvl>
+    <w:lvl w:ilvl="4" w:tplc="04190003" w:tentative="1">
+      <w:start w:val="1"/>
+      <w:numFmt w:val="bullet"/>
+      <w:lvlText w:val="o"/>
+      <w:lvlJc w:val="left"/>
+      <w:pPr>
+        <w:ind w:left="3600" w:hanging="360"/>
+      </w:pPr>
+      <w:rPr>
+        <w:rFonts w:ascii="Courier New" w:hAnsi="Courier New" w:cs="Courier New" w:hint="default"/>
+      </w:rPr>
+    </w:lvl>
+    <w:lvl w:ilvl="5" w:tplc="04190005" w:tentative="1">
+      <w:start w:val="1"/>
+      <w:numFmt w:val="bullet"/>
+      <w:lvlText w:val=""/>
+      <w:lvlJc w:val="left"/>
+      <w:pPr>
+        <w:ind w:left="4320" w:hanging="360"/>
+      </w:pPr>
+      <w:rPr>
+        <w:rFonts w:ascii="Wingdings" w:hAnsi="Wingdings" w:hint="default"/>
+      </w:rPr>
+    </w:lvl>
+    <w:lvl w:ilvl="6" w:tplc="04190001" w:tentative="1">
+      <w:start w:val="1"/>
+      <w:numFmt w:val="bullet"/>
+      <w:lvlText w:val=""/>
+      <w:lvlJc w:val="left"/>
+      <w:pPr>
+        <w:ind w:left="5040" w:hanging="360"/>
+      </w:pPr>
+      <w:rPr>
+        <w:rFonts w:ascii="Symbol" w:hAnsi="Symbol" w:hint="default"/>
+      </w:rPr>
+    </w:lvl>
+    <w:lvl w:ilvl="7" w:tplc="04190003" w:tentative="1">
+      <w:start w:val="1"/>
+      <w:numFmt w:val="bullet"/>
+      <w:lvlText w:val="o"/>
+      <w:lvlJc w:val="left"/>
+      <w:pPr>
+        <w:ind w:left="5760" w:hanging="360"/>
+      </w:pPr>
+      <w:rPr>
+        <w:rFonts w:ascii="Courier New" w:hAnsi="Courier New" w:cs="Courier New" w:hint="default"/>
+      </w:rPr>
+    </w:lvl>
+    <w:lvl w:ilvl="8" w:tplc="04190005" w:tentative="1">
+      <w:start w:val="1"/>
+      <w:numFmt w:val="bullet"/>
+      <w:lvlText w:val=""/>
+      <w:lvlJc w:val="left"/>
+      <w:pPr>
+        <w:ind w:left="6480" w:hanging="360"/>
+      </w:pPr>
+      <w:rPr>
+        <w:rFonts w:ascii="Wingdings" w:hAnsi="Wingdings" w:hint="default"/>
+      </w:rPr>
+    </w:lvl>
+  </w:abstractNum>
+  <w:abstractNum w:abstractNumId="4" w15:restartNumberingAfterBreak="0">
     <w:nsid w:val="3C4B43B6"/>
     <w:multiLevelType w:val="hybridMultilevel"/>
     <w:tmpl w:val="072C5C14"/>
@@ -17804,7 +19147,7 @@
       </w:pPr>
     </w:lvl>
   </w:abstractNum>
-  <w:abstractNum w:abstractNumId="4" w15:restartNumberingAfterBreak="0">
+  <w:abstractNum w:abstractNumId="5" w15:restartNumberingAfterBreak="0">
     <w:nsid w:val="42296948"/>
     <w:multiLevelType w:val="hybridMultilevel"/>
     <w:tmpl w:val="62561906"/>
@@ -17893,7 +19236,7 @@
       </w:pPr>
     </w:lvl>
   </w:abstractNum>
-  <w:abstractNum w:abstractNumId="5" w15:restartNumberingAfterBreak="0">
+  <w:abstractNum w:abstractNumId="6" w15:restartNumberingAfterBreak="0">
     <w:nsid w:val="49CE31BA"/>
     <w:multiLevelType w:val="hybridMultilevel"/>
     <w:tmpl w:val="912E26AA"/>
@@ -17982,7 +19325,7 @@
       </w:pPr>
     </w:lvl>
   </w:abstractNum>
-  <w:abstractNum w:abstractNumId="6" w15:restartNumberingAfterBreak="0">
+  <w:abstractNum w:abstractNumId="7" w15:restartNumberingAfterBreak="0">
     <w:nsid w:val="4B0E2172"/>
     <w:multiLevelType w:val="hybridMultilevel"/>
     <w:tmpl w:val="3C6C4762"/>
@@ -18071,7 +19414,7 @@
       </w:pPr>
     </w:lvl>
   </w:abstractNum>
-  <w:abstractNum w:abstractNumId="7" w15:restartNumberingAfterBreak="0">
+  <w:abstractNum w:abstractNumId="8" w15:restartNumberingAfterBreak="0">
     <w:nsid w:val="6089314D"/>
     <w:multiLevelType w:val="hybridMultilevel"/>
     <w:tmpl w:val="F3DE2FB8"/>
@@ -18160,7 +19503,120 @@
       </w:pPr>
     </w:lvl>
   </w:abstractNum>
-  <w:abstractNum w:abstractNumId="8" w15:restartNumberingAfterBreak="0">
+  <w:abstractNum w:abstractNumId="9" w15:restartNumberingAfterBreak="0">
+    <w:nsid w:val="718F383D"/>
+    <w:multiLevelType w:val="hybridMultilevel"/>
+    <w:tmpl w:val="8F726B22"/>
+    <w:lvl w:ilvl="0" w:tplc="04190001">
+      <w:start w:val="1"/>
+      <w:numFmt w:val="bullet"/>
+      <w:lvlText w:val=""/>
+      <w:lvlJc w:val="left"/>
+      <w:pPr>
+        <w:ind w:left="720" w:hanging="360"/>
+      </w:pPr>
+      <w:rPr>
+        <w:rFonts w:ascii="Symbol" w:hAnsi="Symbol" w:hint="default"/>
+      </w:rPr>
+    </w:lvl>
+    <w:lvl w:ilvl="1" w:tplc="04190003" w:tentative="1">
+      <w:start w:val="1"/>
+      <w:numFmt w:val="bullet"/>
+      <w:lvlText w:val="o"/>
+      <w:lvlJc w:val="left"/>
+      <w:pPr>
+        <w:ind w:left="1440" w:hanging="360"/>
+      </w:pPr>
+      <w:rPr>
+        <w:rFonts w:ascii="Courier New" w:hAnsi="Courier New" w:cs="Courier New" w:hint="default"/>
+      </w:rPr>
+    </w:lvl>
+    <w:lvl w:ilvl="2" w:tplc="04190005" w:tentative="1">
+      <w:start w:val="1"/>
+      <w:numFmt w:val="bullet"/>
+      <w:lvlText w:val=""/>
+      <w:lvlJc w:val="left"/>
+      <w:pPr>
+        <w:ind w:left="2160" w:hanging="360"/>
+      </w:pPr>
+      <w:rPr>
+        <w:rFonts w:ascii="Wingdings" w:hAnsi="Wingdings" w:hint="default"/>
+      </w:rPr>
+    </w:lvl>
+    <w:lvl w:ilvl="3" w:tplc="04190001" w:tentative="1">
+      <w:start w:val="1"/>
+      <w:numFmt w:val="bullet"/>
+      <w:lvlText w:val=""/>
+      <w:lvlJc w:val="left"/>
+      <w:pPr>
+        <w:ind w:left="2880" w:hanging="360"/>
+      </w:pPr>
+      <w:rPr>
+        <w:rFonts w:ascii="Symbol" w:hAnsi="Symbol" w:hint="default"/>
+      </w:rPr>
+    </w:lvl>
+    <w:lvl w:ilvl="4" w:tplc="04190003" w:tentative="1">
+      <w:start w:val="1"/>
+      <w:numFmt w:val="bullet"/>
+      <w:lvlText w:val="o"/>
+      <w:lvlJc w:val="left"/>
+      <w:pPr>
+        <w:ind w:left="3600" w:hanging="360"/>
+      </w:pPr>
+      <w:rPr>
+        <w:rFonts w:ascii="Courier New" w:hAnsi="Courier New" w:cs="Courier New" w:hint="default"/>
+      </w:rPr>
+    </w:lvl>
+    <w:lvl w:ilvl="5" w:tplc="04190005" w:tentative="1">
+      <w:start w:val="1"/>
+      <w:numFmt w:val="bullet"/>
+      <w:lvlText w:val=""/>
+      <w:lvlJc w:val="left"/>
+      <w:pPr>
+        <w:ind w:left="4320" w:hanging="360"/>
+      </w:pPr>
+      <w:rPr>
+        <w:rFonts w:ascii="Wingdings" w:hAnsi="Wingdings" w:hint="default"/>
+      </w:rPr>
+    </w:lvl>
+    <w:lvl w:ilvl="6" w:tplc="04190001" w:tentative="1">
+      <w:start w:val="1"/>
+      <w:numFmt w:val="bullet"/>
+      <w:lvlText w:val=""/>
+      <w:lvlJc w:val="left"/>
+      <w:pPr>
+        <w:ind w:left="5040" w:hanging="360"/>
+      </w:pPr>
+      <w:rPr>
+        <w:rFonts w:ascii="Symbol" w:hAnsi="Symbol" w:hint="default"/>
+      </w:rPr>
+    </w:lvl>
+    <w:lvl w:ilvl="7" w:tplc="04190003" w:tentative="1">
+      <w:start w:val="1"/>
+      <w:numFmt w:val="bullet"/>
+      <w:lvlText w:val="o"/>
+      <w:lvlJc w:val="left"/>
+      <w:pPr>
+        <w:ind w:left="5760" w:hanging="360"/>
+      </w:pPr>
+      <w:rPr>
+        <w:rFonts w:ascii="Courier New" w:hAnsi="Courier New" w:cs="Courier New" w:hint="default"/>
+      </w:rPr>
+    </w:lvl>
+    <w:lvl w:ilvl="8" w:tplc="04190005" w:tentative="1">
+      <w:start w:val="1"/>
+      <w:numFmt w:val="bullet"/>
+      <w:lvlText w:val=""/>
+      <w:lvlJc w:val="left"/>
+      <w:pPr>
+        <w:ind w:left="6480" w:hanging="360"/>
+      </w:pPr>
+      <w:rPr>
+        <w:rFonts w:ascii="Wingdings" w:hAnsi="Wingdings" w:hint="default"/>
+      </w:rPr>
+    </w:lvl>
+  </w:abstractNum>
+  <w:abstractNum w:abstractNumId="10" w15:restartNumberingAfterBreak="0">
     <w:nsid w:val="719F20FA"/>
     <w:multiLevelType w:val="hybridMultilevel"/>
     <w:tmpl w:val="3C1C753A"/>
@@ -18250,7 +19706,7 @@
     </w:lvl>
   </w:abstractNum>
   <w:num w:numId="1">
-    <w:abstractNumId w:val="4"/>
+    <w:abstractNumId w:val="5"/>
   </w:num>
   <w:num w:numId="2">
     <w:abstractNumId w:val="2"/>
@@ -18259,22 +19715,28 @@
     <w:abstractNumId w:val="0"/>
   </w:num>
   <w:num w:numId="4">
-    <w:abstractNumId w:val="7"/>
+    <w:abstractNumId w:val="8"/>
   </w:num>
   <w:num w:numId="5">
-    <w:abstractNumId w:val="3"/>
+    <w:abstractNumId w:val="4"/>
   </w:num>
   <w:num w:numId="6">
-    <w:abstractNumId w:val="8"/>
+    <w:abstractNumId w:val="10"/>
   </w:num>
   <w:num w:numId="7">
-    <w:abstractNumId w:val="5"/>
+    <w:abstractNumId w:val="6"/>
   </w:num>
   <w:num w:numId="8">
     <w:abstractNumId w:val="1"/>
   </w:num>
   <w:num w:numId="9">
-    <w:abstractNumId w:val="6"/>
+    <w:abstractNumId w:val="7"/>
+  </w:num>
+  <w:num w:numId="10">
+    <w:abstractNumId w:val="3"/>
+  </w:num>
+  <w:num w:numId="11">
+    <w:abstractNumId w:val="9"/>
   </w:num>
 </w:numbering>
 </file>
@@ -18678,6 +20140,28 @@
     <w:name w:val="Normal"/>
     <w:qFormat/>
   </w:style>
+  <w:style w:type="paragraph" w:styleId="2">
+    <w:name w:val="heading 2"/>
+    <w:basedOn w:val="a"/>
+    <w:next w:val="a"/>
+    <w:link w:val="20"/>
+    <w:uiPriority w:val="9"/>
+    <w:unhideWhenUsed/>
+    <w:qFormat/>
+    <w:rsid w:val="00960D6D"/>
+    <w:pPr>
+      <w:keepNext/>
+      <w:keepLines/>
+      <w:spacing w:before="40" w:after="0"/>
+      <w:outlineLvl w:val="1"/>
+    </w:pPr>
+    <w:rPr>
+      <w:rFonts w:asciiTheme="majorHAnsi" w:eastAsiaTheme="majorEastAsia" w:hAnsiTheme="majorHAnsi" w:cstheme="majorBidi"/>
+      <w:color w:val="2F5496" w:themeColor="accent1" w:themeShade="BF"/>
+      <w:sz w:val="26"/>
+      <w:szCs w:val="26"/>
+    </w:rPr>
+  </w:style>
   <w:style w:type="character" w:default="1" w:styleId="a0">
     <w:name w:val="Default Paragraph Font"/>
     <w:uiPriority w:val="1"/>
@@ -18811,6 +20295,19 @@
       <w:i/>
       <w:iCs/>
       <w:color w:val="4472C4" w:themeColor="accent1"/>
+    </w:rPr>
+  </w:style>
+  <w:style w:type="character" w:customStyle="1" w:styleId="20">
+    <w:name w:val="Заголовок 2 Знак"/>
+    <w:basedOn w:val="a0"/>
+    <w:link w:val="2"/>
+    <w:uiPriority w:val="9"/>
+    <w:rsid w:val="00960D6D"/>
+    <w:rPr>
+      <w:rFonts w:asciiTheme="majorHAnsi" w:eastAsiaTheme="majorEastAsia" w:hAnsiTheme="majorHAnsi" w:cstheme="majorBidi"/>
+      <w:color w:val="2F5496" w:themeColor="accent1" w:themeShade="BF"/>
+      <w:sz w:val="26"/>
+      <w:szCs w:val="26"/>
     </w:rPr>
   </w:style>
 </w:styles>
@@ -19116,7 +20613,7 @@
 </file>
 
 <file path=customXml/itemProps1.xml><?xml version="1.0" encoding="utf-8"?>
-<ds:datastoreItem xmlns:ds="http://schemas.openxmlformats.org/officeDocument/2006/customXml" ds:itemID="{8D790239-5111-42B0-8782-DEEF35B57158}">
+<ds:datastoreItem xmlns:ds="http://schemas.openxmlformats.org/officeDocument/2006/customXml" ds:itemID="{68237A5A-DD3E-494A-9A60-0062D091DBC3}">
   <ds:schemaRefs>
     <ds:schemaRef ds:uri="http://schemas.openxmlformats.org/officeDocument/2006/bibliography"/>
   </ds:schemaRefs>

</xml_diff>

<commit_message>
some instructions like add, sub, mov, lea, ... are working well. they interpret into primary tree
</commit_message>
<xml_diff>
--- a/otchet.docx
+++ b/otchet.docx
@@ -16023,19 +16023,7 @@
         <w:rPr>
           <w:lang w:val="en-US"/>
         </w:rPr>
-        <w:t>param1, 0x4)</w:t>
-      </w:r>
-      <w:r>
-        <w:rPr>
-          <w:lang w:val="en-US"/>
-        </w:rPr>
-        <w:t xml:space="preserve"> * 2</w:t>
-      </w:r>
-      <w:r>
-        <w:rPr>
-          <w:lang w:val="en-US"/>
-        </w:rPr>
-        <w:t>)</w:t>
+        <w:t>param1, 0x4) * 2)</w:t>
       </w:r>
     </w:p>
     <w:p>
@@ -16060,13 +16048,7 @@
         <w:rPr>
           <w:lang w:val="en-US"/>
         </w:rPr>
-        <w:t xml:space="preserve"> =&gt; </w:t>
-      </w:r>
-      <w:r>
-        <w:rPr>
-          <w:lang w:val="en-US"/>
-        </w:rPr>
-        <w:t>expression</w:t>
+        <w:t xml:space="preserve"> =&gt; expression</w:t>
       </w:r>
       <w:r>
         <w:rPr>
@@ -16100,13 +16082,7 @@
         <w:rPr>
           <w:lang w:val="en-US"/>
         </w:rPr>
-        <w:t>param1, 0x4) * 2)</w:t>
-      </w:r>
-      <w:r>
-        <w:rPr>
-          <w:lang w:val="en-US"/>
-        </w:rPr>
-        <w:t xml:space="preserve"> </w:t>
+        <w:t xml:space="preserve">param1, 0x4) * 2) </w:t>
       </w:r>
       <w:r>
         <w:rPr>
@@ -16169,13 +16145,7 @@
         <w:rPr>
           <w:lang w:val="en-US"/>
         </w:rPr>
-        <w:t xml:space="preserve"> (</w:t>
-      </w:r>
-      <w:r>
-        <w:rPr>
-          <w:lang w:val="en-US"/>
-        </w:rPr>
-        <w:t>expression(</w:t>
+        <w:t xml:space="preserve"> (expression(</w:t>
       </w:r>
       <w:r>
         <w:rPr>
@@ -16188,19 +16158,7 @@
         <w:rPr>
           <w:lang w:val="en-US"/>
         </w:rPr>
-        <w:t>)</w:t>
-      </w:r>
-      <w:r>
-        <w:rPr>
-          <w:lang w:val="en-US"/>
-        </w:rPr>
-        <w:t xml:space="preserve">, </w:t>
-      </w:r>
-      <w:r>
-        <w:rPr>
-          <w:lang w:val="en-US"/>
-        </w:rPr>
-        <w:t>expression</w:t>
+        <w:t>), expression</w:t>
       </w:r>
       <w:r>
         <w:rPr>
@@ -16241,13 +16199,7 @@
         <w:rPr>
           <w:lang w:val="en-US"/>
         </w:rPr>
-        <w:t>, 0x4) * 2)</w:t>
-      </w:r>
-      <w:r>
-        <w:rPr>
-          <w:lang w:val="en-US"/>
-        </w:rPr>
-        <w:t xml:space="preserve">) </w:t>
+        <w:t xml:space="preserve">, 0x4) * 2)) </w:t>
       </w:r>
       <w:r>
         <w:rPr>
@@ -16330,13 +16282,7 @@
         <w:rPr>
           <w:lang w:val="en-US"/>
         </w:rPr>
-        <w:t xml:space="preserve"> = </w:t>
-      </w:r>
-      <w:r>
-        <w:rPr>
-          <w:lang w:val="en-US"/>
-        </w:rPr>
-        <w:t>expression</w:t>
+        <w:t xml:space="preserve"> = expression</w:t>
       </w:r>
       <w:r>
         <w:rPr>
@@ -16361,25 +16307,7 @@
         <w:rPr>
           <w:lang w:val="en-US"/>
         </w:rPr>
-        <w:t xml:space="preserve"> &gt;&gt; 1</w:t>
-      </w:r>
-      <w:r>
-        <w:rPr>
-          <w:lang w:val="en-US"/>
-        </w:rPr>
-        <w:t xml:space="preserve"> + 1</w:t>
-      </w:r>
-      <w:r>
-        <w:rPr>
-          <w:lang w:val="en-US"/>
-        </w:rPr>
-        <w:t>)</w:t>
-      </w:r>
-      <w:r>
-        <w:rPr>
-          <w:lang w:val="en-US"/>
-        </w:rPr>
-        <w:t xml:space="preserve"> </w:t>
+        <w:t xml:space="preserve"> &gt;&gt; 1 + 1) </w:t>
       </w:r>
       <w:r>
         <w:rPr>
@@ -16726,25 +16654,7 @@
         <w:rPr>
           <w:lang w:val="en-US"/>
         </w:rPr>
-        <w:t>retVal</w:t>
-      </w:r>
-      <w:r>
-        <w:rPr>
-          <w:lang w:val="en-US"/>
-        </w:rPr>
-        <w:t>2</w:t>
-      </w:r>
-      <w:r>
-        <w:rPr>
-          <w:lang w:val="en-US"/>
-        </w:rPr>
-        <w:t xml:space="preserve"> = Func_</w:t>
-      </w:r>
-      <w:r>
-        <w:rPr>
-          <w:lang w:val="en-US"/>
-        </w:rPr>
-        <w:t>2</w:t>
+        <w:t>retVal2 = Func_2</w:t>
       </w:r>
     </w:p>
     <w:p>
@@ -16758,25 +16668,7 @@
         <w:rPr>
           <w:lang w:val="en-US"/>
         </w:rPr>
-        <w:t>retVal</w:t>
-      </w:r>
-      <w:r>
-        <w:rPr>
-          <w:lang w:val="en-US"/>
-        </w:rPr>
-        <w:t>3</w:t>
-      </w:r>
-      <w:r>
-        <w:rPr>
-          <w:lang w:val="en-US"/>
-        </w:rPr>
-        <w:t xml:space="preserve"> = Func_</w:t>
-      </w:r>
-      <w:r>
-        <w:rPr>
-          <w:lang w:val="en-US"/>
-        </w:rPr>
-        <w:t>3</w:t>
+        <w:t>retVal3 = Func_3</w:t>
       </w:r>
     </w:p>
     <w:p>
@@ -16887,13 +16779,7 @@
         <w:rPr>
           <w:lang w:val="en-US"/>
         </w:rPr>
-        <w:t xml:space="preserve"> </w:t>
-      </w:r>
-      <w:r>
-        <w:rPr>
-          <w:lang w:val="en-US"/>
-        </w:rPr>
-        <w:t>(</w:t>
+        <w:t xml:space="preserve"> (</w:t>
       </w:r>
       <w:r>
         <w:rPr>
@@ -16920,13 +16806,7 @@
         <w:rPr>
           <w:lang w:val="en-US"/>
         </w:rPr>
-        <w:t xml:space="preserve">, </w:t>
-      </w:r>
-      <w:r>
-        <w:rPr>
-          <w:lang w:val="en-US"/>
-        </w:rPr>
-        <w:t xml:space="preserve"> </w:t>
+        <w:t xml:space="preserve">,  </w:t>
       </w:r>
       <w:r>
         <w:rPr>
@@ -16953,13 +16833,7 @@
         <w:rPr>
           <w:lang w:val="en-US"/>
         </w:rPr>
-        <w:t xml:space="preserve">, </w:t>
-      </w:r>
-      <w:r>
-        <w:rPr>
-          <w:lang w:val="en-US"/>
-        </w:rPr>
-        <w:t xml:space="preserve"> </w:t>
+        <w:t xml:space="preserve">,  </w:t>
       </w:r>
       <w:r>
         <w:rPr>
@@ -16985,19 +16859,110 @@
         <w:rPr>
           <w:lang w:val="en-US"/>
         </w:rPr>
+        <w:t>, param</w:t>
+      </w:r>
+      <w:r>
+        <w:rPr>
+          <w:lang w:val="en-US"/>
+        </w:rPr>
+        <w:t>1, 2, *)</w:t>
+      </w:r>
+    </w:p>
+    <w:p>
+      <w:pPr>
+        <w:pStyle w:val="a5"/>
+      </w:pPr>
+      <w:r>
+        <w:t xml:space="preserve">Для </w:t>
+      </w:r>
+      <w:proofErr w:type="spellStart"/>
+      <w:r>
+        <w:rPr>
+          <w:lang w:val="en-US"/>
+        </w:rPr>
+        <w:t>xmm</w:t>
+      </w:r>
+      <w:proofErr w:type="spellEnd"/>
+      <w:r>
+        <w:t xml:space="preserve">0 </w:t>
+      </w:r>
+      <w:r>
+        <w:t>тоже самое!</w:t>
+      </w:r>
+    </w:p>
+    <w:p>
+      <w:pPr>
+        <w:pStyle w:val="a5"/>
+      </w:pPr>
+      <w:r>
+        <w:t xml:space="preserve">Тут соблюдается приоритет. Ибо если все возвращают значение, то </w:t>
+      </w:r>
+      <w:proofErr w:type="spellStart"/>
+      <w:r>
+        <w:t>заюзано</w:t>
+      </w:r>
+      <w:proofErr w:type="spellEnd"/>
+      <w:r>
+        <w:t xml:space="preserve"> будет у последней вызванной функции. </w:t>
+      </w:r>
+      <w:r>
+        <w:t>Если, например</w:t>
+      </w:r>
+      <w:r>
         <w:t>,</w:t>
       </w:r>
       <w:r>
-        <w:rPr>
-          <w:lang w:val="en-US"/>
-        </w:rPr>
-        <w:t xml:space="preserve"> param</w:t>
-      </w:r>
-      <w:r>
-        <w:rPr>
-          <w:lang w:val="en-US"/>
-        </w:rPr>
-        <w:t>1, 2, *)</w:t>
+        <w:t xml:space="preserve"> возвращает только </w:t>
+      </w:r>
+      <w:proofErr w:type="spellStart"/>
+      <w:r>
+        <w:rPr>
+          <w:lang w:val="en-US"/>
+        </w:rPr>
+        <w:t>Func</w:t>
+      </w:r>
+      <w:proofErr w:type="spellEnd"/>
+      <w:r>
+        <w:t>_2</w:t>
+      </w:r>
+      <w:r>
+        <w:t xml:space="preserve">, то при трансформации в высокоуровневое абстрактное дерево </w:t>
+      </w:r>
+      <w:r>
+        <w:t xml:space="preserve">добавить в список </w:t>
+      </w:r>
+      <w:proofErr w:type="spellStart"/>
+      <w:r>
+        <w:t>невалидных</w:t>
+      </w:r>
+      <w:proofErr w:type="spellEnd"/>
+      <w:r>
+        <w:t xml:space="preserve"> символов символы </w:t>
+      </w:r>
+      <w:proofErr w:type="spellStart"/>
+      <w:r>
+        <w:rPr>
+          <w:lang w:val="en-US"/>
+        </w:rPr>
+        <w:t>retVal</w:t>
+      </w:r>
+      <w:proofErr w:type="spellEnd"/>
+      <w:r>
+        <w:t>1</w:t>
+      </w:r>
+      <w:r>
+        <w:t xml:space="preserve"> и </w:t>
+      </w:r>
+      <w:proofErr w:type="spellStart"/>
+      <w:r>
+        <w:rPr>
+          <w:lang w:val="en-US"/>
+        </w:rPr>
+        <w:t>retVal</w:t>
+      </w:r>
+      <w:proofErr w:type="spellEnd"/>
+      <w:r>
+        <w:t>3.</w:t>
       </w:r>
     </w:p>
     <w:p>
@@ -17005,129 +16970,98 @@
         <w:pStyle w:val="a5"/>
       </w:pPr>
       <w:r>
-        <w:t xml:space="preserve">Для </w:t>
-      </w:r>
-      <w:proofErr w:type="spellStart"/>
-      <w:r>
-        <w:rPr>
-          <w:lang w:val="en-US"/>
-        </w:rPr>
-        <w:t>xmm</w:t>
-      </w:r>
-      <w:proofErr w:type="spellEnd"/>
-      <w:r>
-        <w:t xml:space="preserve">0 </w:t>
-      </w:r>
-      <w:r>
-        <w:t>тоже самое!</w:t>
+        <w:t xml:space="preserve">У </w:t>
+      </w:r>
+      <w:proofErr w:type="spellStart"/>
+      <w:r>
+        <w:rPr>
+          <w:lang w:val="en-US"/>
+        </w:rPr>
+        <w:t>retVal</w:t>
+      </w:r>
+      <w:proofErr w:type="spellEnd"/>
+      <w:r>
+        <w:t xml:space="preserve"> в списке можно сделать флаг, что они прерывают цепочку, и список операций дальше относится только к определенному символу в этом списке.</w:t>
       </w:r>
     </w:p>
     <w:p>
       <w:pPr>
         <w:pStyle w:val="a5"/>
       </w:pPr>
-      <w:r>
-        <w:t xml:space="preserve">Тут соблюдается приоритет. Ибо если все возвращают значение, то </w:t>
-      </w:r>
-      <w:proofErr w:type="spellStart"/>
-      <w:r>
-        <w:t>заюзано</w:t>
-      </w:r>
-      <w:proofErr w:type="spellEnd"/>
-      <w:r>
-        <w:t xml:space="preserve"> будет у последней вызванной функции. </w:t>
-      </w:r>
-      <w:r>
-        <w:t>Если, например</w:t>
-      </w:r>
-      <w:r>
-        <w:t>,</w:t>
-      </w:r>
-      <w:r>
-        <w:t xml:space="preserve"> возвращает только </w:t>
-      </w:r>
-      <w:proofErr w:type="spellStart"/>
-      <w:r>
-        <w:rPr>
-          <w:lang w:val="en-US"/>
-        </w:rPr>
-        <w:t>Func</w:t>
-      </w:r>
-      <w:proofErr w:type="spellEnd"/>
-      <w:r>
-        <w:t>_2</w:t>
-      </w:r>
-      <w:r>
-        <w:t xml:space="preserve">, то при трансформации в высокоуровневое абстрактное дерево </w:t>
-      </w:r>
-      <w:r>
-        <w:t xml:space="preserve">добавить в список </w:t>
-      </w:r>
-      <w:proofErr w:type="spellStart"/>
-      <w:r>
-        <w:t>невалидных</w:t>
-      </w:r>
-      <w:proofErr w:type="spellEnd"/>
-      <w:r>
-        <w:t xml:space="preserve"> символов символы </w:t>
-      </w:r>
-      <w:proofErr w:type="spellStart"/>
-      <w:r>
-        <w:rPr>
-          <w:lang w:val="en-US"/>
-        </w:rPr>
-        <w:t>retVal</w:t>
-      </w:r>
-      <w:proofErr w:type="spellEnd"/>
-      <w:r>
-        <w:t>1</w:t>
-      </w:r>
-      <w:r>
-        <w:t xml:space="preserve"> и </w:t>
-      </w:r>
-      <w:proofErr w:type="spellStart"/>
-      <w:r>
-        <w:rPr>
-          <w:lang w:val="en-US"/>
-        </w:rPr>
-        <w:t>retVal</w:t>
-      </w:r>
-      <w:proofErr w:type="spellEnd"/>
-      <w:r>
-        <w:t>3.</w:t>
+    </w:p>
+    <w:p>
+      <w:pPr>
+        <w:pStyle w:val="1"/>
+      </w:pPr>
+      <w:r>
+        <w:t>Решение второй проблемы</w:t>
       </w:r>
     </w:p>
     <w:p>
       <w:pPr>
         <w:pStyle w:val="a5"/>
-      </w:pPr>
-      <w:r>
-        <w:t xml:space="preserve">У </w:t>
-      </w:r>
-      <w:proofErr w:type="spellStart"/>
-      <w:r>
-        <w:rPr>
-          <w:lang w:val="en-US"/>
-        </w:rPr>
-        <w:t>retVal</w:t>
-      </w:r>
-      <w:proofErr w:type="spellEnd"/>
-      <w:r>
-        <w:t xml:space="preserve"> в списке можно сделать флаг, что они прерывают цепочку, и список операций дальше относится только к определенному символу в этом списке.</w:t>
+        <w:rPr>
+          <w:lang w:val="en-US"/>
+        </w:rPr>
+      </w:pPr>
+      <w:proofErr w:type="spellStart"/>
+      <w:r>
+        <w:rPr>
+          <w:lang w:val="en-US"/>
+        </w:rPr>
+        <w:t>r</w:t>
+      </w:r>
+      <w:r>
+        <w:rPr>
+          <w:lang w:val="en-US"/>
+        </w:rPr>
+        <w:t>bx</w:t>
+      </w:r>
+      <w:proofErr w:type="spellEnd"/>
+      <w:r>
+        <w:rPr>
+          <w:lang w:val="en-US"/>
+        </w:rPr>
+        <w:t xml:space="preserve"> =&gt; Expression (param3, 5, +, 2, *)</w:t>
       </w:r>
     </w:p>
     <w:p>
       <w:pPr>
         <w:pStyle w:val="a5"/>
-      </w:pPr>
-    </w:p>
-    <w:p>
-      <w:pPr>
-        <w:pStyle w:val="1"/>
-      </w:pPr>
-      <w:r>
-        <w:t>Решение второй проблемы</w:t>
-      </w:r>
+        <w:rPr>
+          <w:lang w:val="en-US"/>
+        </w:rPr>
+      </w:pPr>
+      <w:proofErr w:type="spellStart"/>
+      <w:proofErr w:type="gramStart"/>
+      <w:r>
+        <w:rPr>
+          <w:lang w:val="en-US"/>
+        </w:rPr>
+        <w:t>getValue</w:t>
+      </w:r>
+      <w:proofErr w:type="spellEnd"/>
+      <w:r>
+        <w:rPr>
+          <w:lang w:val="en-US"/>
+        </w:rPr>
+        <w:t>(</w:t>
+      </w:r>
+      <w:proofErr w:type="gramEnd"/>
+      <w:r>
+        <w:rPr>
+          <w:lang w:val="en-US"/>
+        </w:rPr>
+        <w:t xml:space="preserve">param1, 0x8) + 0x10 = </w:t>
+      </w:r>
+      <w:proofErr w:type="spellStart"/>
+      <w:r>
+        <w:rPr>
+          <w:lang w:val="en-US"/>
+        </w:rPr>
+        <w:t>rbx</w:t>
+      </w:r>
+      <w:proofErr w:type="spellEnd"/>
     </w:p>
     <w:p>
       <w:pPr>
@@ -17137,34 +17071,6 @@
         </w:rPr>
       </w:pPr>
       <w:proofErr w:type="spellStart"/>
-      <w:r>
-        <w:rPr>
-          <w:lang w:val="en-US"/>
-        </w:rPr>
-        <w:t>r</w:t>
-      </w:r>
-      <w:r>
-        <w:rPr>
-          <w:lang w:val="en-US"/>
-        </w:rPr>
-        <w:t>bx</w:t>
-      </w:r>
-      <w:proofErr w:type="spellEnd"/>
-      <w:r>
-        <w:rPr>
-          <w:lang w:val="en-US"/>
-        </w:rPr>
-        <w:t xml:space="preserve"> =&gt; Expression (param3, 5, +, 2, *)</w:t>
-      </w:r>
-    </w:p>
-    <w:p>
-      <w:pPr>
-        <w:pStyle w:val="a5"/>
-        <w:rPr>
-          <w:lang w:val="en-US"/>
-        </w:rPr>
-      </w:pPr>
-      <w:proofErr w:type="spellStart"/>
       <w:proofErr w:type="gramStart"/>
       <w:r>
         <w:rPr>
@@ -17184,51 +17090,7 @@
         <w:rPr>
           <w:lang w:val="en-US"/>
         </w:rPr>
-        <w:t xml:space="preserve">param1, 0x8) + 0x10 = </w:t>
-      </w:r>
-      <w:proofErr w:type="spellStart"/>
-      <w:r>
-        <w:rPr>
-          <w:lang w:val="en-US"/>
-        </w:rPr>
-        <w:t>rbx</w:t>
-      </w:r>
-      <w:proofErr w:type="spellEnd"/>
-    </w:p>
-    <w:p>
-      <w:pPr>
-        <w:pStyle w:val="a5"/>
-        <w:rPr>
-          <w:lang w:val="en-US"/>
-        </w:rPr>
-      </w:pPr>
-      <w:proofErr w:type="spellStart"/>
-      <w:proofErr w:type="gramStart"/>
-      <w:r>
-        <w:rPr>
-          <w:lang w:val="en-US"/>
-        </w:rPr>
-        <w:t>getValue</w:t>
-      </w:r>
-      <w:proofErr w:type="spellEnd"/>
-      <w:r>
-        <w:rPr>
-          <w:lang w:val="en-US"/>
-        </w:rPr>
-        <w:t>(</w:t>
-      </w:r>
-      <w:proofErr w:type="gramEnd"/>
-      <w:r>
-        <w:rPr>
-          <w:lang w:val="en-US"/>
-        </w:rPr>
-        <w:t>param1, 0x8) + 0x1</w:t>
-      </w:r>
-      <w:r>
-        <w:rPr>
-          <w:lang w:val="en-US"/>
-        </w:rPr>
-        <w:t xml:space="preserve">8 = </w:t>
+        <w:t xml:space="preserve">param1, 0x8) + 0x18 = </w:t>
       </w:r>
       <w:proofErr w:type="spellStart"/>
       <w:r>
@@ -17335,19 +17197,7 @@
         <w:rPr>
           <w:lang w:val="en-US"/>
         </w:rPr>
-        <w:t>*param1 + 0x1</w:t>
-      </w:r>
-      <w:r>
-        <w:rPr>
-          <w:lang w:val="en-US"/>
-        </w:rPr>
-        <w:t>8</w:t>
-      </w:r>
-      <w:r>
-        <w:rPr>
-          <w:lang w:val="en-US"/>
-        </w:rPr>
-        <w:t>) = (param3 + 5) * 2</w:t>
+        <w:t>*param1 + 0x18) = (param3 + 5) * 2</w:t>
       </w:r>
     </w:p>
     <w:p>
@@ -17388,10 +17238,7 @@
       </w:r>
       <w:proofErr w:type="spellEnd"/>
       <w:r>
-        <w:t xml:space="preserve">1 = </w:t>
-      </w:r>
-      <w:r>
-        <w:t>(</w:t>
+        <w:t>1 = (</w:t>
       </w:r>
       <w:r>
         <w:rPr>
@@ -17467,19 +17314,7 @@
         <w:rPr>
           <w:lang w:val="en-US"/>
         </w:rPr>
-        <w:t>*param1 + 0x1</w:t>
-      </w:r>
-      <w:r>
-        <w:rPr>
-          <w:lang w:val="en-US"/>
-        </w:rPr>
-        <w:t>8</w:t>
-      </w:r>
-      <w:r>
-        <w:rPr>
-          <w:lang w:val="en-US"/>
-        </w:rPr>
-        <w:t>) = localVar1</w:t>
+        <w:t>*param1 + 0x18) = localVar1</w:t>
       </w:r>
     </w:p>
     <w:p>
@@ -17602,13 +17437,7 @@
         <w:rPr>
           <w:lang w:val="en-US"/>
         </w:rPr>
-        <w:t>(param1)</w:t>
-      </w:r>
-      <w:r>
-        <w:rPr>
-          <w:lang w:val="en-US"/>
-        </w:rPr>
-        <w:t xml:space="preserve"> </w:t>
+        <w:t xml:space="preserve">(param1) </w:t>
       </w:r>
       <w:r>
         <w:rPr>
@@ -17669,13 +17498,7 @@
         <w:rPr>
           <w:lang w:val="en-US"/>
         </w:rPr>
-        <w:t>(</w:t>
-      </w:r>
-      <w:r>
-        <w:rPr>
-          <w:lang w:val="en-US"/>
-        </w:rPr>
-        <w:t xml:space="preserve">expr1, </w:t>
+        <w:t xml:space="preserve">(expr1, </w:t>
       </w:r>
       <w:proofErr w:type="spellStart"/>
       <w:r>
@@ -17689,13 +17512,7 @@
         <w:rPr>
           <w:lang w:val="en-US"/>
         </w:rPr>
-        <w:t>(0x4)</w:t>
-      </w:r>
-      <w:r>
-        <w:rPr>
-          <w:lang w:val="en-US"/>
-        </w:rPr>
-        <w:t>)</w:t>
+        <w:t>(0x4))</w:t>
       </w:r>
       <w:r>
         <w:rPr>
@@ -17710,7 +17527,7 @@
           <w:color w:val="92D050"/>
           <w:lang w:val="en-US"/>
         </w:rPr>
-        <w:t>//expr</w:t>
+        <w:t>//expr2</w:t>
       </w:r>
       <w:r>
         <w:rPr>
@@ -17719,7 +17536,59 @@
           <w:color w:val="92D050"/>
           <w:lang w:val="en-US"/>
         </w:rPr>
-        <w:t>2</w:t>
+        <w:t>, offset 0x14</w:t>
+      </w:r>
+    </w:p>
+    <w:p>
+      <w:pPr>
+        <w:pStyle w:val="a5"/>
+        <w:rPr>
+          <w:lang w:val="en-US"/>
+        </w:rPr>
+      </w:pPr>
+      <w:proofErr w:type="spellStart"/>
+      <w:r>
+        <w:rPr>
+          <w:lang w:val="en-US"/>
+        </w:rPr>
+        <w:t>ebx</w:t>
+      </w:r>
+      <w:proofErr w:type="spellEnd"/>
+      <w:r>
+        <w:rPr>
+          <w:lang w:val="en-US"/>
+        </w:rPr>
+        <w:t xml:space="preserve"> =&gt; expression</w:t>
+      </w:r>
+      <w:r>
+        <w:rPr>
+          <w:lang w:val="en-US"/>
+        </w:rPr>
+        <w:t xml:space="preserve"> </w:t>
+      </w:r>
+      <w:r>
+        <w:rPr>
+          <w:lang w:val="en-US"/>
+        </w:rPr>
+        <w:t>(expr2</w:t>
+      </w:r>
+      <w:r>
+        <w:rPr>
+          <w:lang w:val="en-US"/>
+        </w:rPr>
+        <w:t>, 2, *</w:t>
+      </w:r>
+      <w:r>
+        <w:rPr>
+          <w:lang w:val="en-US"/>
+        </w:rPr>
+        <w:t>)</w:t>
+      </w:r>
+      <w:r>
+        <w:rPr>
+          <w:lang w:val="en-US"/>
+        </w:rPr>
+        <w:t xml:space="preserve"> </w:t>
       </w:r>
       <w:r>
         <w:rPr>
@@ -17728,59 +17597,7 @@
           <w:color w:val="92D050"/>
           <w:lang w:val="en-US"/>
         </w:rPr>
-        <w:t>, offset 0x14</w:t>
-      </w:r>
-    </w:p>
-    <w:p>
-      <w:pPr>
-        <w:pStyle w:val="a5"/>
-        <w:rPr>
-          <w:lang w:val="en-US"/>
-        </w:rPr>
-      </w:pPr>
-      <w:proofErr w:type="spellStart"/>
-      <w:r>
-        <w:rPr>
-          <w:lang w:val="en-US"/>
-        </w:rPr>
-        <w:t>ebx</w:t>
-      </w:r>
-      <w:proofErr w:type="spellEnd"/>
-      <w:r>
-        <w:rPr>
-          <w:lang w:val="en-US"/>
-        </w:rPr>
-        <w:t xml:space="preserve"> =&gt; expression</w:t>
-      </w:r>
-      <w:r>
-        <w:rPr>
-          <w:lang w:val="en-US"/>
-        </w:rPr>
-        <w:t xml:space="preserve"> </w:t>
-      </w:r>
-      <w:r>
-        <w:rPr>
-          <w:lang w:val="en-US"/>
-        </w:rPr>
-        <w:t>(expr2</w:t>
-      </w:r>
-      <w:r>
-        <w:rPr>
-          <w:lang w:val="en-US"/>
-        </w:rPr>
-        <w:t>, 2, *</w:t>
-      </w:r>
-      <w:r>
-        <w:rPr>
-          <w:lang w:val="en-US"/>
-        </w:rPr>
-        <w:t>)</w:t>
-      </w:r>
-      <w:r>
-        <w:rPr>
-          <w:lang w:val="en-US"/>
-        </w:rPr>
-        <w:t xml:space="preserve"> </w:t>
+        <w:t>//expr3</w:t>
       </w:r>
       <w:r>
         <w:rPr>
@@ -17789,7 +17606,7 @@
           <w:color w:val="92D050"/>
           <w:lang w:val="en-US"/>
         </w:rPr>
-        <w:t>//expr</w:t>
+        <w:t>, offset 0x1</w:t>
       </w:r>
       <w:r>
         <w:rPr>
@@ -17798,24 +17615,6 @@
           <w:color w:val="92D050"/>
           <w:lang w:val="en-US"/>
         </w:rPr>
-        <w:t>3</w:t>
-      </w:r>
-      <w:r>
-        <w:rPr>
-          <w:i/>
-          <w:iCs/>
-          <w:color w:val="92D050"/>
-          <w:lang w:val="en-US"/>
-        </w:rPr>
-        <w:t>, offset 0x1</w:t>
-      </w:r>
-      <w:r>
-        <w:rPr>
-          <w:i/>
-          <w:iCs/>
-          <w:color w:val="92D050"/>
-          <w:lang w:val="en-US"/>
-        </w:rPr>
         <w:t>9</w:t>
       </w:r>
     </w:p>
@@ -18067,13 +17866,7 @@
         <w:rPr>
           <w:lang w:val="en-US"/>
         </w:rPr>
-        <w:t>d</w:t>
-      </w:r>
-      <w:r>
-        <w:rPr>
-          <w:lang w:val="en-US"/>
-        </w:rPr>
-        <w:t>word</w:t>
+        <w:t>dword</w:t>
       </w:r>
       <w:proofErr w:type="spellEnd"/>
       <w:r>
@@ -18094,19 +17887,7 @@
         <w:rPr>
           <w:lang w:val="en-US"/>
         </w:rPr>
-        <w:t xml:space="preserve"> [</w:t>
-      </w:r>
-      <w:r>
-        <w:rPr>
-          <w:lang w:val="en-US"/>
-        </w:rPr>
-        <w:t>0x1000000</w:t>
-      </w:r>
-      <w:r>
-        <w:rPr>
-          <w:lang w:val="en-US"/>
-        </w:rPr>
-        <w:t xml:space="preserve">], </w:t>
+        <w:t xml:space="preserve"> [0x1000000], </w:t>
       </w:r>
       <w:proofErr w:type="spellStart"/>
       <w:r>
@@ -18599,6 +18380,84 @@
           <w:lang w:val="en-US"/>
         </w:rPr>
       </w:pPr>
+      <w:r>
+        <w:rPr>
+          <w:lang w:val="en-US"/>
+        </w:rPr>
+        <w:t xml:space="preserve">mov byte </w:t>
+      </w:r>
+      <w:proofErr w:type="spellStart"/>
+      <w:r>
+        <w:rPr>
+          <w:lang w:val="en-US"/>
+        </w:rPr>
+        <w:t>ptr</w:t>
+      </w:r>
+      <w:proofErr w:type="spellEnd"/>
+      <w:r>
+        <w:rPr>
+          <w:lang w:val="en-US"/>
+        </w:rPr>
+        <w:t xml:space="preserve"> [0x1000], cl</w:t>
+      </w:r>
+    </w:p>
+    <w:p>
+      <w:pPr>
+        <w:pStyle w:val="a5"/>
+        <w:rPr>
+          <w:lang w:val="en-US"/>
+        </w:rPr>
+      </w:pPr>
+      <w:r>
+        <w:rPr>
+          <w:lang w:val="en-US"/>
+        </w:rPr>
+        <w:t xml:space="preserve">mov </w:t>
+      </w:r>
+      <w:proofErr w:type="spellStart"/>
+      <w:r>
+        <w:rPr>
+          <w:lang w:val="en-US"/>
+        </w:rPr>
+        <w:t>dword</w:t>
+      </w:r>
+      <w:proofErr w:type="spellEnd"/>
+      <w:r>
+        <w:rPr>
+          <w:lang w:val="en-US"/>
+        </w:rPr>
+        <w:t xml:space="preserve"> </w:t>
+      </w:r>
+      <w:proofErr w:type="spellStart"/>
+      <w:r>
+        <w:rPr>
+          <w:lang w:val="en-US"/>
+        </w:rPr>
+        <w:t>ptr</w:t>
+      </w:r>
+      <w:proofErr w:type="spellEnd"/>
+      <w:r>
+        <w:rPr>
+          <w:lang w:val="en-US"/>
+        </w:rPr>
+        <w:t xml:space="preserve"> [0x1008], </w:t>
+      </w:r>
+      <w:proofErr w:type="spellStart"/>
+      <w:r>
+        <w:rPr>
+          <w:lang w:val="en-US"/>
+        </w:rPr>
+        <w:t>eax</w:t>
+      </w:r>
+      <w:proofErr w:type="spellEnd"/>
+    </w:p>
+    <w:p>
+      <w:pPr>
+        <w:pStyle w:val="a5"/>
+        <w:rPr>
+          <w:lang w:val="en-US"/>
+        </w:rPr>
+      </w:pPr>
     </w:p>
     <w:p>
       <w:pPr>
@@ -18717,10 +18576,7 @@
       </w:r>
       <w:proofErr w:type="spellEnd"/>
       <w:r>
-        <w:t xml:space="preserve"> = </w:t>
-      </w:r>
-      <w:r>
-        <w:t>0</w:t>
+        <w:t xml:space="preserve"> = 0</w:t>
       </w:r>
       <w:r>
         <w:rPr>
@@ -18729,13 +18585,7 @@
         <w:t>x</w:t>
       </w:r>
       <w:r>
-        <w:t>10235555</w:t>
-      </w:r>
-      <w:r>
-        <w:t xml:space="preserve"> </w:t>
-      </w:r>
-      <w:r>
-        <w:t>&amp; ~0</w:t>
+        <w:t>10235555 &amp; ~0</w:t>
       </w:r>
       <w:proofErr w:type="spellStart"/>
       <w:r>
@@ -18899,7 +18749,92 @@
         <w:rPr>
           <w:lang w:val="en-US"/>
         </w:rPr>
-        <w:t xml:space="preserve"> &amp; ~0xFF00 | (0x2 &lt;&lt; 8)</w:t>
+        <w:t xml:space="preserve"> &amp; ~0xFF00 | (0x2 &lt;&lt; 8) </w:t>
+      </w:r>
+      <w:r>
+        <w:rPr>
+          <w:lang w:val="en-US"/>
+        </w:rPr>
+        <w:t>&amp; 0xFF</w:t>
+      </w:r>
+    </w:p>
+    <w:p>
+      <w:pPr>
+        <w:pStyle w:val="a5"/>
+        <w:rPr>
+          <w:lang w:val="en-US"/>
+        </w:rPr>
+      </w:pPr>
+      <w:r>
+        <w:rPr>
+          <w:lang w:val="en-US"/>
+        </w:rPr>
+        <w:t xml:space="preserve">cl = </w:t>
+      </w:r>
+      <w:r>
+        <w:rPr>
+          <w:lang w:val="en-US"/>
+        </w:rPr>
+        <w:t>0</w:t>
+      </w:r>
+      <w:r>
+        <w:rPr>
+          <w:lang w:val="en-US"/>
+        </w:rPr>
+        <w:t>x</w:t>
+      </w:r>
+      <w:r>
+        <w:rPr>
+          <w:lang w:val="en-US"/>
+        </w:rPr>
+        <w:t>2</w:t>
+      </w:r>
+    </w:p>
+    <w:p>
+      <w:pPr>
+        <w:pStyle w:val="a5"/>
+        <w:rPr>
+          <w:lang w:val="en-US"/>
+        </w:rPr>
+      </w:pPr>
+    </w:p>
+    <w:p>
+      <w:pPr>
+        <w:pStyle w:val="a5"/>
+        <w:rPr>
+          <w:lang w:val="en-US"/>
+        </w:rPr>
+      </w:pPr>
+    </w:p>
+    <w:p>
+      <w:pPr>
+        <w:pStyle w:val="2"/>
+        <w:rPr>
+          <w:lang w:val="en-US"/>
+        </w:rPr>
+      </w:pPr>
+      <w:r>
+        <w:t>Вариант</w:t>
+      </w:r>
+      <w:r>
+        <w:rPr>
+          <w:lang w:val="en-US"/>
+        </w:rPr>
+        <w:t xml:space="preserve"> 2</w:t>
+      </w:r>
+    </w:p>
+    <w:p>
+      <w:pPr>
+        <w:pStyle w:val="a5"/>
+        <w:rPr>
+          <w:lang w:val="en-US"/>
+        </w:rPr>
+      </w:pPr>
+      <w:r>
+        <w:rPr>
+          <w:lang w:val="en-US"/>
+        </w:rPr>
+        <w:t>mov</w:t>
       </w:r>
       <w:r>
         <w:rPr>
@@ -18907,11 +18842,31 @@
         </w:rPr>
         <w:t xml:space="preserve"> </w:t>
       </w:r>
-      <w:r>
-        <w:rPr>
-          <w:lang w:val="en-US"/>
-        </w:rPr>
-        <w:t>&amp; 0xFF</w:t>
+      <w:proofErr w:type="spellStart"/>
+      <w:r>
+        <w:rPr>
+          <w:lang w:val="en-US"/>
+        </w:rPr>
+        <w:t>rax</w:t>
+      </w:r>
+      <w:proofErr w:type="spellEnd"/>
+      <w:r>
+        <w:rPr>
+          <w:lang w:val="en-US"/>
+        </w:rPr>
+        <w:t>, 0</w:t>
+      </w:r>
+      <w:r>
+        <w:rPr>
+          <w:lang w:val="en-US"/>
+        </w:rPr>
+        <w:t>x</w:t>
+      </w:r>
+      <w:r>
+        <w:rPr>
+          <w:lang w:val="en-US"/>
+        </w:rPr>
+        <w:t>10235555</w:t>
       </w:r>
     </w:p>
     <w:p>
@@ -18925,7 +18880,173 @@
         <w:rPr>
           <w:lang w:val="en-US"/>
         </w:rPr>
-        <w:t xml:space="preserve">cl = </w:t>
+        <w:t xml:space="preserve">mov </w:t>
+      </w:r>
+      <w:proofErr w:type="spellStart"/>
+      <w:r>
+        <w:rPr>
+          <w:lang w:val="en-US"/>
+        </w:rPr>
+        <w:t>rbx</w:t>
+      </w:r>
+      <w:proofErr w:type="spellEnd"/>
+      <w:r>
+        <w:rPr>
+          <w:lang w:val="en-US"/>
+        </w:rPr>
+        <w:t>, 0x55</w:t>
+      </w:r>
+    </w:p>
+    <w:p>
+      <w:pPr>
+        <w:pStyle w:val="a5"/>
+        <w:rPr>
+          <w:lang w:val="en-US"/>
+        </w:rPr>
+      </w:pPr>
+      <w:r>
+        <w:rPr>
+          <w:lang w:val="en-US"/>
+        </w:rPr>
+        <w:t xml:space="preserve">mov </w:t>
+      </w:r>
+      <w:proofErr w:type="spellStart"/>
+      <w:r>
+        <w:rPr>
+          <w:lang w:val="en-US"/>
+        </w:rPr>
+        <w:t>ecx</w:t>
+      </w:r>
+      <w:proofErr w:type="spellEnd"/>
+      <w:r>
+        <w:rPr>
+          <w:lang w:val="en-US"/>
+        </w:rPr>
+        <w:t>, 0x100000</w:t>
+      </w:r>
+    </w:p>
+    <w:p>
+      <w:pPr>
+        <w:pStyle w:val="a5"/>
+        <w:rPr>
+          <w:lang w:val="en-US"/>
+        </w:rPr>
+      </w:pPr>
+      <w:r>
+        <w:rPr>
+          <w:lang w:val="en-US"/>
+        </w:rPr>
+        <w:t>mov cl, al</w:t>
+      </w:r>
+    </w:p>
+    <w:p>
+      <w:pPr>
+        <w:pStyle w:val="a5"/>
+        <w:rPr>
+          <w:lang w:val="en-US"/>
+        </w:rPr>
+      </w:pPr>
+      <w:r>
+        <w:rPr>
+          <w:lang w:val="en-US"/>
+        </w:rPr>
+        <w:t xml:space="preserve">mov dl, </w:t>
+      </w:r>
+      <w:proofErr w:type="spellStart"/>
+      <w:r>
+        <w:rPr>
+          <w:lang w:val="en-US"/>
+        </w:rPr>
+        <w:t>ch</w:t>
+      </w:r>
+      <w:proofErr w:type="spellEnd"/>
+    </w:p>
+    <w:p>
+      <w:pPr>
+        <w:pStyle w:val="a5"/>
+        <w:rPr>
+          <w:lang w:val="en-US"/>
+        </w:rPr>
+      </w:pPr>
+      <w:r>
+        <w:rPr>
+          <w:lang w:val="en-US"/>
+        </w:rPr>
+        <w:t xml:space="preserve">sub </w:t>
+      </w:r>
+      <w:proofErr w:type="spellStart"/>
+      <w:r>
+        <w:rPr>
+          <w:lang w:val="en-US"/>
+        </w:rPr>
+        <w:t>rax</w:t>
+      </w:r>
+      <w:proofErr w:type="spellEnd"/>
+      <w:r>
+        <w:rPr>
+          <w:lang w:val="en-US"/>
+        </w:rPr>
+        <w:t xml:space="preserve">, </w:t>
+      </w:r>
+      <w:proofErr w:type="spellStart"/>
+      <w:r>
+        <w:rPr>
+          <w:lang w:val="en-US"/>
+        </w:rPr>
+        <w:t>rbx</w:t>
+      </w:r>
+      <w:proofErr w:type="spellEnd"/>
+    </w:p>
+    <w:p>
+      <w:pPr>
+        <w:pStyle w:val="a5"/>
+        <w:rPr>
+          <w:lang w:val="en-US"/>
+        </w:rPr>
+      </w:pPr>
+      <w:r>
+        <w:rPr>
+          <w:lang w:val="en-US"/>
+        </w:rPr>
+        <w:t xml:space="preserve">sub cl, </w:t>
+      </w:r>
+      <w:proofErr w:type="spellStart"/>
+      <w:r>
+        <w:rPr>
+          <w:lang w:val="en-US"/>
+        </w:rPr>
+        <w:t>bh</w:t>
+      </w:r>
+      <w:proofErr w:type="spellEnd"/>
+    </w:p>
+    <w:p>
+      <w:pPr>
+        <w:pStyle w:val="a5"/>
+        <w:rPr>
+          <w:lang w:val="en-US"/>
+        </w:rPr>
+      </w:pPr>
+    </w:p>
+    <w:p>
+      <w:pPr>
+        <w:pStyle w:val="a5"/>
+        <w:rPr>
+          <w:lang w:val="en-US"/>
+        </w:rPr>
+      </w:pPr>
+      <w:proofErr w:type="spellStart"/>
+      <w:r>
+        <w:rPr>
+          <w:lang w:val="en-US"/>
+        </w:rPr>
+        <w:t>rax</w:t>
+      </w:r>
+      <w:proofErr w:type="spellEnd"/>
+      <w:r>
+        <w:rPr>
+          <w:lang w:val="en-US"/>
+        </w:rPr>
+        <w:t xml:space="preserve"> = </w:t>
       </w:r>
       <w:r>
         <w:rPr>
@@ -18943,7 +19064,7 @@
         <w:rPr>
           <w:lang w:val="en-US"/>
         </w:rPr>
-        <w:t>2</w:t>
+        <w:t>10235555</w:t>
       </w:r>
     </w:p>
     <w:p>
@@ -18953,6 +19074,20 @@
           <w:lang w:val="en-US"/>
         </w:rPr>
       </w:pPr>
+      <w:proofErr w:type="spellStart"/>
+      <w:r>
+        <w:rPr>
+          <w:lang w:val="en-US"/>
+        </w:rPr>
+        <w:t>rbx</w:t>
+      </w:r>
+      <w:proofErr w:type="spellEnd"/>
+      <w:r>
+        <w:rPr>
+          <w:lang w:val="en-US"/>
+        </w:rPr>
+        <w:t xml:space="preserve"> = 0x55</w:t>
+      </w:r>
     </w:p>
     <w:p>
       <w:pPr>
@@ -18961,289 +19096,25 @@
           <w:lang w:val="en-US"/>
         </w:rPr>
       </w:pPr>
-    </w:p>
-    <w:p>
-      <w:pPr>
-        <w:pStyle w:val="2"/>
-        <w:rPr>
-          <w:lang w:val="en-US"/>
-        </w:rPr>
-      </w:pPr>
-      <w:r>
-        <w:t>Вариант</w:t>
-      </w:r>
-      <w:r>
-        <w:rPr>
-          <w:lang w:val="en-US"/>
-        </w:rPr>
-        <w:t xml:space="preserve"> 2</w:t>
-      </w:r>
-    </w:p>
-    <w:p>
-      <w:pPr>
-        <w:pStyle w:val="a5"/>
-        <w:rPr>
-          <w:lang w:val="en-US"/>
-        </w:rPr>
-      </w:pPr>
-      <w:r>
-        <w:rPr>
-          <w:lang w:val="en-US"/>
-        </w:rPr>
-        <w:t>mov</w:t>
-      </w:r>
-      <w:r>
-        <w:rPr>
-          <w:lang w:val="en-US"/>
-        </w:rPr>
-        <w:t xml:space="preserve"> </w:t>
-      </w:r>
-      <w:proofErr w:type="spellStart"/>
-      <w:r>
-        <w:rPr>
-          <w:lang w:val="en-US"/>
-        </w:rPr>
-        <w:t>rax</w:t>
-      </w:r>
-      <w:proofErr w:type="spellEnd"/>
-      <w:r>
-        <w:rPr>
-          <w:lang w:val="en-US"/>
-        </w:rPr>
-        <w:t>, 0</w:t>
-      </w:r>
-      <w:r>
-        <w:rPr>
-          <w:lang w:val="en-US"/>
-        </w:rPr>
-        <w:t>x</w:t>
-      </w:r>
-      <w:r>
-        <w:rPr>
-          <w:lang w:val="en-US"/>
-        </w:rPr>
-        <w:t>10235555</w:t>
-      </w:r>
-    </w:p>
-    <w:p>
-      <w:pPr>
-        <w:pStyle w:val="a5"/>
-        <w:rPr>
-          <w:lang w:val="en-US"/>
-        </w:rPr>
-      </w:pPr>
-      <w:r>
-        <w:rPr>
-          <w:lang w:val="en-US"/>
-        </w:rPr>
-        <w:t xml:space="preserve">mov </w:t>
-      </w:r>
-      <w:proofErr w:type="spellStart"/>
-      <w:r>
-        <w:rPr>
-          <w:lang w:val="en-US"/>
-        </w:rPr>
-        <w:t>rbx</w:t>
-      </w:r>
-      <w:proofErr w:type="spellEnd"/>
-      <w:r>
-        <w:rPr>
-          <w:lang w:val="en-US"/>
-        </w:rPr>
-        <w:t>, 0x55</w:t>
-      </w:r>
-    </w:p>
-    <w:p>
-      <w:pPr>
-        <w:pStyle w:val="a5"/>
-        <w:rPr>
-          <w:lang w:val="en-US"/>
-        </w:rPr>
-      </w:pPr>
-      <w:r>
-        <w:rPr>
-          <w:lang w:val="en-US"/>
-        </w:rPr>
-        <w:t xml:space="preserve">mov </w:t>
-      </w:r>
-      <w:proofErr w:type="spellStart"/>
-      <w:r>
-        <w:rPr>
-          <w:lang w:val="en-US"/>
-        </w:rPr>
-        <w:t>ecx</w:t>
-      </w:r>
-      <w:proofErr w:type="spellEnd"/>
-      <w:r>
-        <w:rPr>
-          <w:lang w:val="en-US"/>
-        </w:rPr>
-        <w:t>, 0x100000</w:t>
-      </w:r>
-    </w:p>
-    <w:p>
-      <w:pPr>
-        <w:pStyle w:val="a5"/>
-        <w:rPr>
-          <w:lang w:val="en-US"/>
-        </w:rPr>
-      </w:pPr>
-      <w:r>
-        <w:rPr>
-          <w:lang w:val="en-US"/>
-        </w:rPr>
-        <w:t>mov cl, al</w:t>
-      </w:r>
-    </w:p>
-    <w:p>
-      <w:pPr>
-        <w:pStyle w:val="a5"/>
-        <w:rPr>
-          <w:lang w:val="en-US"/>
-        </w:rPr>
-      </w:pPr>
-      <w:r>
-        <w:rPr>
-          <w:lang w:val="en-US"/>
-        </w:rPr>
-        <w:t xml:space="preserve">mov dl, </w:t>
-      </w:r>
-      <w:proofErr w:type="spellStart"/>
-      <w:r>
-        <w:rPr>
-          <w:lang w:val="en-US"/>
-        </w:rPr>
-        <w:t>ch</w:t>
-      </w:r>
-      <w:proofErr w:type="spellEnd"/>
-    </w:p>
-    <w:p>
-      <w:pPr>
-        <w:pStyle w:val="a5"/>
-        <w:rPr>
-          <w:lang w:val="en-US"/>
-        </w:rPr>
-      </w:pPr>
-      <w:r>
-        <w:rPr>
-          <w:lang w:val="en-US"/>
-        </w:rPr>
-        <w:t xml:space="preserve">sub </w:t>
-      </w:r>
-      <w:proofErr w:type="spellStart"/>
-      <w:r>
-        <w:rPr>
-          <w:lang w:val="en-US"/>
-        </w:rPr>
-        <w:t>rax</w:t>
-      </w:r>
-      <w:proofErr w:type="spellEnd"/>
-      <w:r>
-        <w:rPr>
-          <w:lang w:val="en-US"/>
-        </w:rPr>
-        <w:t xml:space="preserve">, </w:t>
-      </w:r>
-      <w:proofErr w:type="spellStart"/>
-      <w:r>
-        <w:rPr>
-          <w:lang w:val="en-US"/>
-        </w:rPr>
-        <w:t>rbx</w:t>
-      </w:r>
-      <w:proofErr w:type="spellEnd"/>
-    </w:p>
-    <w:p>
-      <w:pPr>
-        <w:pStyle w:val="a5"/>
-        <w:rPr>
-          <w:lang w:val="en-US"/>
-        </w:rPr>
-      </w:pPr>
-      <w:r>
-        <w:rPr>
-          <w:lang w:val="en-US"/>
-        </w:rPr>
-        <w:t xml:space="preserve">sub cl, </w:t>
-      </w:r>
-      <w:proofErr w:type="spellStart"/>
-      <w:r>
-        <w:rPr>
-          <w:lang w:val="en-US"/>
-        </w:rPr>
-        <w:t>bh</w:t>
-      </w:r>
-      <w:proofErr w:type="spellEnd"/>
-    </w:p>
-    <w:p>
-      <w:pPr>
-        <w:pStyle w:val="a5"/>
-        <w:rPr>
-          <w:lang w:val="en-US"/>
-        </w:rPr>
-      </w:pPr>
-    </w:p>
-    <w:p>
-      <w:pPr>
-        <w:pStyle w:val="a5"/>
-        <w:rPr>
-          <w:lang w:val="en-US"/>
-        </w:rPr>
-      </w:pPr>
-      <w:proofErr w:type="spellStart"/>
-      <w:r>
-        <w:rPr>
-          <w:lang w:val="en-US"/>
-        </w:rPr>
-        <w:t>rax</w:t>
-      </w:r>
-      <w:proofErr w:type="spellEnd"/>
-      <w:r>
-        <w:rPr>
-          <w:lang w:val="en-US"/>
-        </w:rPr>
-        <w:t xml:space="preserve"> = </w:t>
-      </w:r>
-      <w:r>
-        <w:rPr>
-          <w:lang w:val="en-US"/>
-        </w:rPr>
-        <w:t>0</w:t>
-      </w:r>
-      <w:r>
-        <w:rPr>
-          <w:lang w:val="en-US"/>
-        </w:rPr>
-        <w:t>x</w:t>
-      </w:r>
-      <w:r>
-        <w:rPr>
-          <w:lang w:val="en-US"/>
-        </w:rPr>
-        <w:t>10235555</w:t>
-      </w:r>
-    </w:p>
-    <w:p>
-      <w:pPr>
-        <w:pStyle w:val="a5"/>
-        <w:rPr>
-          <w:lang w:val="en-US"/>
-        </w:rPr>
-      </w:pPr>
-      <w:proofErr w:type="spellStart"/>
-      <w:r>
-        <w:rPr>
-          <w:lang w:val="en-US"/>
-        </w:rPr>
-        <w:lastRenderedPageBreak/>
-        <w:t>rbx</w:t>
-      </w:r>
-      <w:proofErr w:type="spellEnd"/>
-      <w:r>
-        <w:rPr>
-          <w:lang w:val="en-US"/>
-        </w:rPr>
-        <w:t xml:space="preserve"> = 0x55</w:t>
+      <w:r>
+        <w:rPr>
+          <w:lang w:val="en-US"/>
+        </w:rPr>
+        <w:t xml:space="preserve">mov byte </w:t>
+      </w:r>
+      <w:proofErr w:type="spellStart"/>
+      <w:r>
+        <w:rPr>
+          <w:lang w:val="en-US"/>
+        </w:rPr>
+        <w:t>ptr</w:t>
+      </w:r>
+      <w:proofErr w:type="spellEnd"/>
+      <w:r>
+        <w:rPr>
+          <w:lang w:val="en-US"/>
+        </w:rPr>
+        <w:t xml:space="preserve"> [0x1000], cl</w:t>
       </w:r>
     </w:p>
     <w:p>
@@ -19316,144 +19187,125 @@
         <w:rPr>
           <w:lang w:val="en-US"/>
         </w:rPr>
+        <w:t xml:space="preserve"> = 0x100000 &amp; ~0Xff | (</w:t>
+      </w:r>
+      <w:r>
+        <w:rPr>
+          <w:highlight w:val="yellow"/>
+          <w:lang w:val="en-US"/>
+        </w:rPr>
+        <w:t>0x10235555</w:t>
+      </w:r>
+      <w:r>
+        <w:rPr>
+          <w:lang w:val="en-US"/>
+        </w:rPr>
+        <w:t xml:space="preserve"> </w:t>
+      </w:r>
+      <w:r>
+        <w:rPr>
+          <w:lang w:val="en-US"/>
+        </w:rPr>
+        <w:t>&amp; 0xff</w:t>
+      </w:r>
+      <w:r>
+        <w:rPr>
+          <w:lang w:val="en-US"/>
+        </w:rPr>
+        <w:t xml:space="preserve"> &lt;&lt; 0</w:t>
+      </w:r>
+      <w:r>
+        <w:rPr>
+          <w:lang w:val="en-US"/>
+        </w:rPr>
+        <w:t>)</w:t>
+      </w:r>
+    </w:p>
+    <w:p>
+      <w:pPr>
+        <w:pStyle w:val="a5"/>
+        <w:rPr>
+          <w:lang w:val="en-US"/>
+        </w:rPr>
+      </w:pPr>
+      <w:r>
+        <w:rPr>
+          <w:lang w:val="en-US"/>
+        </w:rPr>
+        <w:t>dl = undefined</w:t>
+      </w:r>
+    </w:p>
+    <w:p>
+      <w:pPr>
+        <w:pStyle w:val="a5"/>
+        <w:rPr>
+          <w:lang w:val="en-US"/>
+        </w:rPr>
+      </w:pPr>
+      <w:proofErr w:type="spellStart"/>
+      <w:r>
+        <w:rPr>
+          <w:lang w:val="en-US"/>
+        </w:rPr>
+        <w:t>rax</w:t>
+      </w:r>
+      <w:proofErr w:type="spellEnd"/>
+      <w:r>
+        <w:rPr>
+          <w:lang w:val="en-US"/>
+        </w:rPr>
         <w:t xml:space="preserve"> = </w:t>
       </w:r>
       <w:r>
         <w:rPr>
           <w:lang w:val="en-US"/>
         </w:rPr>
-        <w:t>0x100000</w:t>
-      </w:r>
-      <w:r>
-        <w:rPr>
-          <w:lang w:val="en-US"/>
-        </w:rPr>
-        <w:t xml:space="preserve"> &amp; ~0Xff | (</w:t>
+        <w:t>0</w:t>
+      </w:r>
+      <w:r>
+        <w:rPr>
+          <w:lang w:val="en-US"/>
+        </w:rPr>
+        <w:t>x</w:t>
+      </w:r>
+      <w:r>
+        <w:rPr>
+          <w:lang w:val="en-US"/>
+        </w:rPr>
+        <w:t>10235555</w:t>
+      </w:r>
+      <w:r>
+        <w:rPr>
+          <w:lang w:val="en-US"/>
+        </w:rPr>
+        <w:t xml:space="preserve"> – 0x55</w:t>
+      </w:r>
+    </w:p>
+    <w:p>
+      <w:pPr>
+        <w:pStyle w:val="a5"/>
+        <w:rPr>
+          <w:lang w:val="en-US"/>
+        </w:rPr>
+      </w:pPr>
+      <w:r>
+        <w:rPr>
+          <w:lang w:val="en-US"/>
+        </w:rPr>
+        <w:t>cl</w:t>
+      </w:r>
+      <w:r>
+        <w:rPr>
+          <w:lang w:val="en-US"/>
+        </w:rPr>
+        <w:t xml:space="preserve"> = </w:t>
       </w:r>
       <w:r>
         <w:rPr>
           <w:highlight w:val="yellow"/>
           <w:lang w:val="en-US"/>
         </w:rPr>
-        <w:t>0x10235555</w:t>
-      </w:r>
-      <w:r>
-        <w:rPr>
-          <w:lang w:val="en-US"/>
-        </w:rPr>
-        <w:t xml:space="preserve"> </w:t>
-      </w:r>
-      <w:r>
-        <w:rPr>
-          <w:lang w:val="en-US"/>
-        </w:rPr>
-        <w:t>&amp; 0xff</w:t>
-      </w:r>
-      <w:r>
-        <w:rPr>
-          <w:lang w:val="en-US"/>
-        </w:rPr>
-        <w:t xml:space="preserve"> &lt;&lt; 0</w:t>
-      </w:r>
-      <w:r>
-        <w:rPr>
-          <w:lang w:val="en-US"/>
-        </w:rPr>
-        <w:t>)</w:t>
-      </w:r>
-    </w:p>
-    <w:p>
-      <w:pPr>
-        <w:pStyle w:val="a5"/>
-        <w:rPr>
-          <w:lang w:val="en-US"/>
-        </w:rPr>
-      </w:pPr>
-      <w:r>
-        <w:rPr>
-          <w:lang w:val="en-US"/>
-        </w:rPr>
-        <w:t>dl = undefined</w:t>
-      </w:r>
-    </w:p>
-    <w:p>
-      <w:pPr>
-        <w:pStyle w:val="a5"/>
-        <w:rPr>
-          <w:lang w:val="en-US"/>
-        </w:rPr>
-      </w:pPr>
-      <w:proofErr w:type="spellStart"/>
-      <w:r>
-        <w:rPr>
-          <w:lang w:val="en-US"/>
-        </w:rPr>
-        <w:t>rax</w:t>
-      </w:r>
-      <w:proofErr w:type="spellEnd"/>
-      <w:r>
-        <w:rPr>
-          <w:lang w:val="en-US"/>
-        </w:rPr>
-        <w:t xml:space="preserve"> = </w:t>
-      </w:r>
-      <w:r>
-        <w:rPr>
-          <w:lang w:val="en-US"/>
-        </w:rPr>
-        <w:t>0</w:t>
-      </w:r>
-      <w:r>
-        <w:rPr>
-          <w:lang w:val="en-US"/>
-        </w:rPr>
-        <w:t>x</w:t>
-      </w:r>
-      <w:r>
-        <w:rPr>
-          <w:lang w:val="en-US"/>
-        </w:rPr>
-        <w:t>10235555</w:t>
-      </w:r>
-      <w:r>
-        <w:rPr>
-          <w:lang w:val="en-US"/>
-        </w:rPr>
-        <w:t xml:space="preserve"> – 0x55</w:t>
-      </w:r>
-    </w:p>
-    <w:p>
-      <w:pPr>
-        <w:pStyle w:val="a5"/>
-        <w:rPr>
-          <w:lang w:val="en-US"/>
-        </w:rPr>
-      </w:pPr>
-      <w:r>
-        <w:rPr>
-          <w:lang w:val="en-US"/>
-        </w:rPr>
-        <w:t>cl</w:t>
-      </w:r>
-      <w:r>
-        <w:rPr>
-          <w:lang w:val="en-US"/>
-        </w:rPr>
-        <w:t xml:space="preserve"> = </w:t>
-      </w:r>
-      <w:r>
-        <w:rPr>
-          <w:highlight w:val="yellow"/>
-          <w:lang w:val="en-US"/>
-        </w:rPr>
-        <w:t>0x10235555 &amp; 0xff</w:t>
-      </w:r>
-      <w:r>
-        <w:rPr>
-          <w:highlight w:val="yellow"/>
-          <w:lang w:val="en-US"/>
-        </w:rPr>
-        <w:t xml:space="preserve"> </w:t>
+        <w:t xml:space="preserve">0x10235555 &amp; 0xff </w:t>
       </w:r>
       <w:r>
         <w:rPr>
@@ -19631,10 +19483,38 @@
           <w:lang w:val="en-US"/>
         </w:rPr>
       </w:pPr>
+      <w:r>
+        <w:rPr>
+          <w:lang w:val="en-US"/>
+        </w:rPr>
+        <w:t xml:space="preserve">mov byte </w:t>
+      </w:r>
+      <w:proofErr w:type="spellStart"/>
+      <w:r>
+        <w:rPr>
+          <w:lang w:val="en-US"/>
+        </w:rPr>
+        <w:t>ptr</w:t>
+      </w:r>
+      <w:proofErr w:type="spellEnd"/>
+      <w:r>
+        <w:rPr>
+          <w:lang w:val="en-US"/>
+        </w:rPr>
+        <w:t xml:space="preserve"> [0x1000], cl</w:t>
+      </w:r>
     </w:p>
     <w:p>
       <w:pPr>
         <w:pStyle w:val="a5"/>
+        <w:rPr>
+          <w:lang w:val="en-US"/>
+        </w:rPr>
+      </w:pPr>
+    </w:p>
+    <w:p>
+      <w:pPr>
+        <w:pStyle w:val="a5"/>
       </w:pPr>
       <w:proofErr w:type="spellStart"/>
       <w:r>
@@ -19668,10 +19548,7 @@
         <w:t>dh</w:t>
       </w:r>
       <w:r>
-        <w:t xml:space="preserve"> = </w:t>
-      </w:r>
-      <w:r>
-        <w:t>0</w:t>
+        <w:t xml:space="preserve"> = 0</w:t>
       </w:r>
       <w:r>
         <w:rPr>
@@ -19680,10 +19557,7 @@
         <w:t>x</w:t>
       </w:r>
       <w:r>
-        <w:t>10235555</w:t>
-      </w:r>
-      <w:r>
-        <w:t xml:space="preserve"> &amp; 0</w:t>
+        <w:t>10235555 &amp; 0</w:t>
       </w:r>
       <w:proofErr w:type="spellStart"/>
       <w:r>
@@ -19896,13 +19770,7 @@
         <w:rPr>
           <w:lang w:val="en-US"/>
         </w:rPr>
-        <w:t>d</w:t>
-      </w:r>
-      <w:r>
-        <w:rPr>
-          <w:lang w:val="en-US"/>
-        </w:rPr>
-        <w:t>word</w:t>
+        <w:t>dword</w:t>
       </w:r>
       <w:proofErr w:type="spellEnd"/>
       <w:r>
@@ -20081,13 +19949,7 @@
         <w:rPr>
           <w:lang w:val="en-US"/>
         </w:rPr>
-        <w:t xml:space="preserve"> * 0x8 + 0x100]</w:t>
-      </w:r>
-      <w:r>
-        <w:rPr>
-          <w:lang w:val="en-US"/>
-        </w:rPr>
-        <w:t xml:space="preserve">, </w:t>
+        <w:t xml:space="preserve"> * 0x8 + 0x100], </w:t>
       </w:r>
       <w:r>
         <w:rPr>
@@ -20195,31 +20057,7 @@
         <w:rPr>
           <w:lang w:val="en-US"/>
         </w:rPr>
-        <w:t>param2 * 0x4 + 0x</w:t>
-      </w:r>
-      <w:r>
-        <w:rPr>
-          <w:lang w:val="en-US"/>
-        </w:rPr>
-        <w:t>2</w:t>
-      </w:r>
-      <w:r>
-        <w:rPr>
-          <w:lang w:val="en-US"/>
-        </w:rPr>
-        <w:t>00, 0x</w:t>
-      </w:r>
-      <w:r>
-        <w:rPr>
-          <w:lang w:val="en-US"/>
-        </w:rPr>
-        <w:t>4</w:t>
-      </w:r>
-      <w:r>
-        <w:rPr>
-          <w:lang w:val="en-US"/>
-        </w:rPr>
-        <w:t>)</w:t>
+        <w:t>param2 * 0x4 + 0x200, 0x4)</w:t>
       </w:r>
     </w:p>
     <w:p>
@@ -20267,19 +20105,7 @@
         <w:rPr>
           <w:lang w:val="en-US"/>
         </w:rPr>
-        <w:t>(</w:t>
-      </w:r>
-      <w:r>
-        <w:rPr>
-          <w:lang w:val="en-US"/>
-        </w:rPr>
-        <w:t>0x1 + 1</w:t>
-      </w:r>
-      <w:r>
-        <w:rPr>
-          <w:lang w:val="en-US"/>
-        </w:rPr>
-        <w:t>)</w:t>
+        <w:t>(0x1 + 1)</w:t>
       </w:r>
       <w:r>
         <w:rPr>
@@ -20324,13 +20150,7 @@
         <w:rPr>
           <w:lang w:val="en-US"/>
         </w:rPr>
-        <w:t xml:space="preserve"> * 0x4 + 0x100, 0x8)</w:t>
-      </w:r>
-      <w:r>
-        <w:rPr>
-          <w:lang w:val="en-US"/>
-        </w:rPr>
-        <w:t xml:space="preserve"> &amp; ~0xFF00 &gt;&gt; 8</w:t>
+        <w:t xml:space="preserve"> * 0x4 + 0x100, 0x8) &amp; ~0xFF00 &gt;&gt; 8</w:t>
       </w:r>
     </w:p>
     <w:p>
@@ -20381,6 +20201,31 @@
       <w:proofErr w:type="spellEnd"/>
       <w:r>
         <w:t xml:space="preserve"> с выражением адреса и списком выражений параметров</w:t>
+      </w:r>
+      <w:r>
+        <w:t>.</w:t>
+      </w:r>
+    </w:p>
+    <w:p>
+      <w:pPr>
+        <w:pStyle w:val="a5"/>
+      </w:pPr>
+      <w:r>
+        <w:t>Решить проблему с 5-м и так далее параметром. А также рассмотреть передачу вектора.</w:t>
+      </w:r>
+      <w:r>
+        <w:t xml:space="preserve"> Также сделать возможность указания </w:t>
+      </w:r>
+      <w:proofErr w:type="spellStart"/>
+      <w:r>
+        <w:t>кастомных</w:t>
+      </w:r>
+      <w:proofErr w:type="spellEnd"/>
+      <w:r>
+        <w:t xml:space="preserve"> регистров</w:t>
+      </w:r>
+      <w:r>
+        <w:t>-параметров.</w:t>
       </w:r>
     </w:p>
     <w:p/>
@@ -25842,7 +25687,7 @@
 </file>
 
 <file path=customXml/itemProps1.xml><?xml version="1.0" encoding="utf-8"?>
-<ds:datastoreItem xmlns:ds="http://schemas.openxmlformats.org/officeDocument/2006/customXml" ds:itemID="{A032CA65-1E36-4C09-8AF1-792EA7DB0CA9}">
+<ds:datastoreItem xmlns:ds="http://schemas.openxmlformats.org/officeDocument/2006/customXml" ds:itemID="{2EFEC431-D1EB-4056-BE55-69FE1B5BD9FB}">
   <ds:schemaRefs>
     <ds:schemaRef ds:uri="http://schemas.openxmlformats.org/officeDocument/2006/bibliography"/>
   </ds:schemaRefs>

</xml_diff>